<commit_message>
i have updated file
</commit_message>
<xml_diff>
--- a/To do list.docx
+++ b/To do list.docx
@@ -969,9 +969,8 @@
         <w:ind w:left="60"/>
         <w:textAlignment w:val="baseline"/>
         <w:rPr>
-          <w:rFonts w:ascii="Segoe UI" w:hAnsi="Segoe UI" w:cs="Segoe UI"/>
-          <w:sz w:val="18"/>
-          <w:szCs w:val="18"/>
+          <w:rStyle w:val="eop"/>
+          <w:rFonts w:ascii="Calibri" w:hAnsi="Calibri" w:cs="Calibri"/>
         </w:rPr>
       </w:pPr>
       <w:hyperlink r:id="rId12" w:tgtFrame="_blank" w:history="1">
@@ -1001,18 +1000,202 @@
         <w:ind w:left="60"/>
         <w:textAlignment w:val="baseline"/>
         <w:rPr>
+          <w:rStyle w:val="eop"/>
+          <w:rFonts w:ascii="Calibri" w:hAnsi="Calibri" w:cs="Calibri"/>
+        </w:rPr>
+      </w:pPr>
+    </w:p>
+    <w:p>
+      <w:pPr>
+        <w:pStyle w:val="paragraph"/>
+        <w:spacing w:before="0" w:beforeAutospacing="0" w:after="0" w:afterAutospacing="0"/>
+        <w:ind w:left="60"/>
+        <w:textAlignment w:val="baseline"/>
+        <w:rPr>
+          <w:rStyle w:val="eop"/>
+          <w:rFonts w:ascii="Calibri" w:hAnsi="Calibri" w:cs="Calibri"/>
+        </w:rPr>
+      </w:pPr>
+    </w:p>
+    <w:p>
+      <w:pPr>
+        <w:pStyle w:val="paragraph"/>
+        <w:spacing w:before="0" w:beforeAutospacing="0" w:after="0" w:afterAutospacing="0"/>
+        <w:ind w:left="60"/>
+        <w:textAlignment w:val="baseline"/>
+        <w:rPr>
+          <w:rFonts w:asciiTheme="minorHAnsi" w:eastAsiaTheme="minorEastAsia" w:hAnsiTheme="minorHAnsi" w:cstheme="minorBidi"/>
+          <w:color w:val="FF0000"/>
+          <w:sz w:val="22"/>
+          <w:szCs w:val="22"/>
+          <w:lang w:val="en-GB"/>
+        </w:rPr>
+      </w:pPr>
+      <w:hyperlink r:id="rId13" w:history="1">
+        <w:r>
+          <w:rPr>
+            <w:rStyle w:val="Hyperlink"/>
+            <w:rFonts w:asciiTheme="minorHAnsi" w:eastAsiaTheme="minorEastAsia" w:hAnsiTheme="minorHAnsi" w:cstheme="minorBidi"/>
+            <w:color w:val="FF0000"/>
+            <w:sz w:val="22"/>
+            <w:szCs w:val="22"/>
+            <w:lang w:val="en-GB"/>
+          </w:rPr>
+          <w:t>https://www.mindsparkz.com/</w:t>
+        </w:r>
+      </w:hyperlink>
+    </w:p>
+    <w:p>
+      <w:pPr>
+        <w:pStyle w:val="paragraph"/>
+        <w:spacing w:before="0" w:beforeAutospacing="0" w:after="0" w:afterAutospacing="0"/>
+        <w:ind w:left="60"/>
+        <w:textAlignment w:val="baseline"/>
+        <w:rPr>
+          <w:rFonts w:asciiTheme="minorHAnsi" w:eastAsiaTheme="minorEastAsia" w:hAnsiTheme="minorHAnsi" w:cstheme="minorBidi"/>
+          <w:color w:val="FF0000"/>
+          <w:sz w:val="22"/>
+          <w:szCs w:val="22"/>
+          <w:lang w:val="en-GB"/>
+        </w:rPr>
+      </w:pPr>
+    </w:p>
+    <w:p>
+      <w:pPr>
+        <w:pStyle w:val="paragraph"/>
+        <w:spacing w:before="0" w:beforeAutospacing="0" w:after="0" w:afterAutospacing="0"/>
+        <w:ind w:left="60"/>
+        <w:textAlignment w:val="baseline"/>
+        <w:rPr>
+          <w:rStyle w:val="eop"/>
+          <w:rFonts w:ascii="Calibri" w:hAnsi="Calibri" w:cs="Calibri"/>
+          <w:color w:val="FF0000"/>
+          <w:lang w:val="en-GB"/>
+        </w:rPr>
+      </w:pPr>
+      <w:hyperlink r:id="rId14" w:history="1">
+        <w:r>
+          <w:rPr>
+            <w:rStyle w:val="Hyperlink"/>
+            <w:rFonts w:ascii="Calibri" w:hAnsi="Calibri" w:cs="Calibri"/>
+            <w:color w:val="FF0000"/>
+            <w:lang w:val="en-GB"/>
+          </w:rPr>
+          <w:t>http://blacknegative.com/#!/whoweare/</w:t>
+        </w:r>
+      </w:hyperlink>
+    </w:p>
+    <w:p>
+      <w:pPr>
+        <w:pStyle w:val="paragraph"/>
+        <w:spacing w:before="0" w:beforeAutospacing="0" w:after="0" w:afterAutospacing="0"/>
+        <w:ind w:left="60"/>
+        <w:textAlignment w:val="baseline"/>
+        <w:rPr>
+          <w:rStyle w:val="eop"/>
+          <w:rFonts w:ascii="Calibri" w:eastAsiaTheme="minorEastAsia" w:hAnsi="Calibri" w:cs="Calibri"/>
+          <w:color w:val="FF0000"/>
+          <w:lang w:val="en-GB"/>
+        </w:rPr>
+      </w:pPr>
+    </w:p>
+    <w:p>
+      <w:pPr>
+        <w:pStyle w:val="paragraph"/>
+        <w:spacing w:before="0" w:beforeAutospacing="0" w:after="0" w:afterAutospacing="0"/>
+        <w:ind w:left="60"/>
+        <w:textAlignment w:val="baseline"/>
+        <w:rPr>
+          <w:rStyle w:val="eop"/>
+          <w:rFonts w:ascii="Calibri" w:eastAsiaTheme="minorEastAsia" w:hAnsi="Calibri" w:cs="Calibri" w:hint="eastAsia"/>
+          <w:color w:val="FF0000"/>
+          <w:lang w:val="en-GB"/>
+        </w:rPr>
+      </w:pPr>
+      <w:r>
+        <w:rPr>
+          <w:rStyle w:val="eop"/>
+          <w:rFonts w:ascii="Calibri" w:eastAsiaTheme="minorEastAsia" w:hAnsi="Calibri" w:cs="Calibri"/>
+          <w:color w:val="FF0000"/>
+          <w:lang w:val="en-GB"/>
+        </w:rPr>
+        <w:t>https://www.iutopi.com/</w:t>
+      </w:r>
+    </w:p>
+    <w:p>
+      <w:pPr>
+        <w:pStyle w:val="paragraph"/>
+        <w:spacing w:before="0" w:beforeAutospacing="0" w:after="0" w:afterAutospacing="0"/>
+        <w:ind w:left="60"/>
+        <w:textAlignment w:val="baseline"/>
+        <w:rPr>
+          <w:rStyle w:val="eop"/>
+          <w:rFonts w:ascii="Calibri" w:hAnsi="Calibri" w:cs="Calibri"/>
+          <w:color w:val="FF0000"/>
+          <w:lang w:val="en-GB"/>
+        </w:rPr>
+      </w:pPr>
+    </w:p>
+    <w:p>
+      <w:pPr>
+        <w:pStyle w:val="paragraph"/>
+        <w:spacing w:before="0" w:beforeAutospacing="0" w:after="0" w:afterAutospacing="0"/>
+        <w:ind w:left="60"/>
+        <w:textAlignment w:val="baseline"/>
+        <w:rPr>
+          <w:rStyle w:val="eop"/>
+          <w:rFonts w:ascii="Calibri" w:hAnsi="Calibri" w:cs="Calibri"/>
+          <w:color w:val="FF0000"/>
+          <w:lang w:val="en-GB"/>
+        </w:rPr>
+      </w:pPr>
+      <w:hyperlink r:id="rId15" w:history="1">
+        <w:r>
+          <w:rPr>
+            <w:rStyle w:val="Hyperlink"/>
+            <w:rFonts w:ascii="Calibri" w:hAnsi="Calibri" w:cs="Calibri"/>
+            <w:lang w:val="en-GB"/>
+          </w:rPr>
+          <w:t>http://gamingmedia.ru/en#game-0</w:t>
+        </w:r>
+      </w:hyperlink>
+    </w:p>
+    <w:p>
+      <w:pPr>
+        <w:pStyle w:val="paragraph"/>
+        <w:spacing w:before="0" w:beforeAutospacing="0" w:after="0" w:afterAutospacing="0"/>
+        <w:ind w:left="60"/>
+        <w:textAlignment w:val="baseline"/>
+        <w:rPr>
+          <w:rStyle w:val="eop"/>
+          <w:rFonts w:ascii="Calibri" w:hAnsi="Calibri" w:cs="Calibri"/>
+          <w:color w:val="FF0000"/>
+          <w:lang w:val="en-GB"/>
+        </w:rPr>
+      </w:pPr>
+      <w:r>
+        <w:rPr>
+          <w:rStyle w:val="eop"/>
+          <w:rFonts w:ascii="Calibri" w:hAnsi="Calibri" w:cs="Calibri"/>
+          <w:color w:val="FF0000"/>
+          <w:lang w:val="en-GB"/>
+        </w:rPr>
+        <w:t>https://www.supremo.co.uk/</w:t>
+      </w:r>
+    </w:p>
+    <w:p>
+      <w:pPr>
+        <w:pStyle w:val="paragraph"/>
+        <w:spacing w:before="0" w:beforeAutospacing="0" w:after="0" w:afterAutospacing="0"/>
+        <w:ind w:left="60"/>
+        <w:textAlignment w:val="baseline"/>
+        <w:rPr>
           <w:rFonts w:ascii="Segoe UI" w:hAnsi="Segoe UI" w:cs="Segoe UI"/>
           <w:sz w:val="18"/>
           <w:szCs w:val="18"/>
-        </w:rPr>
-      </w:pPr>
-      <w:r>
-        <w:rPr>
-          <w:rStyle w:val="eop"/>
-          <w:rFonts w:ascii="Calibri" w:hAnsi="Calibri" w:cs="Calibri"/>
-        </w:rPr>
-        <w:t> </w:t>
-      </w:r>
+          <w:lang w:val="en-GB"/>
+        </w:rPr>
+      </w:pPr>
     </w:p>
     <w:p>
       <w:pPr>
@@ -1024,12 +1207,14 @@
           <w:rFonts w:ascii="Segoe UI" w:hAnsi="Segoe UI" w:cs="Segoe UI"/>
           <w:sz w:val="18"/>
           <w:szCs w:val="18"/>
-        </w:rPr>
-      </w:pPr>
-      <w:r>
-        <w:rPr>
-          <w:rStyle w:val="eop"/>
-          <w:rFonts w:ascii="Calibri" w:hAnsi="Calibri" w:cs="Calibri"/>
+          <w:lang w:val="en-GB"/>
+        </w:rPr>
+      </w:pPr>
+      <w:r>
+        <w:rPr>
+          <w:rStyle w:val="eop"/>
+          <w:rFonts w:ascii="Calibri" w:hAnsi="Calibri" w:cs="Calibri"/>
+          <w:lang w:val="en-GB"/>
         </w:rPr>
         <w:t> </w:t>
       </w:r>
@@ -1044,12 +1229,36 @@
           <w:rFonts w:ascii="Segoe UI" w:hAnsi="Segoe UI" w:cs="Segoe UI"/>
           <w:sz w:val="18"/>
           <w:szCs w:val="18"/>
-        </w:rPr>
-      </w:pPr>
-      <w:r>
-        <w:rPr>
-          <w:rStyle w:val="eop"/>
-          <w:rFonts w:ascii="Calibri" w:hAnsi="Calibri" w:cs="Calibri"/>
+          <w:lang w:val="en-GB"/>
+        </w:rPr>
+      </w:pPr>
+      <w:r>
+        <w:rPr>
+          <w:rStyle w:val="eop"/>
+          <w:rFonts w:ascii="Calibri" w:hAnsi="Calibri" w:cs="Calibri"/>
+          <w:lang w:val="en-GB"/>
+        </w:rPr>
+        <w:t> </w:t>
+      </w:r>
+    </w:p>
+    <w:p>
+      <w:pPr>
+        <w:pStyle w:val="paragraph"/>
+        <w:spacing w:before="0" w:beforeAutospacing="0" w:after="0" w:afterAutospacing="0"/>
+        <w:ind w:left="60"/>
+        <w:textAlignment w:val="baseline"/>
+        <w:rPr>
+          <w:rFonts w:ascii="Segoe UI" w:hAnsi="Segoe UI" w:cs="Segoe UI"/>
+          <w:sz w:val="18"/>
+          <w:szCs w:val="18"/>
+          <w:lang w:val="en-GB"/>
+        </w:rPr>
+      </w:pPr>
+      <w:r>
+        <w:rPr>
+          <w:rStyle w:val="eop"/>
+          <w:rFonts w:ascii="Calibri" w:hAnsi="Calibri" w:cs="Calibri"/>
+          <w:lang w:val="en-GB"/>
         </w:rPr>
         <w:t> </w:t>
       </w:r>
@@ -1282,7 +1491,6 @@
           <w:rFonts w:ascii="Calibri" w:hAnsi="Calibri" w:cs="Calibri"/>
           <w:lang w:val="cs-CZ"/>
         </w:rPr>
-        <w:lastRenderedPageBreak/>
         <w:t>Web design</w:t>
       </w:r>
       <w:r>
@@ -1533,15 +1741,39 @@
           <w:rFonts w:ascii="Calibri" w:hAnsi="Calibri" w:cs="Calibri"/>
           <w:lang w:val="cs-CZ"/>
         </w:rPr>
-        <w:t>Our purpose and wishes are to achieve branding. Through branding we wish to convince our investor and protetinal customers that we are creative and professional design company. They can visit our website and understand more who we are, to know us from all our professional employeers background and art works</w:t>
-      </w:r>
-      <w:r>
-        <w:rPr>
-          <w:rStyle w:val="eop"/>
-          <w:rFonts w:ascii="Calibri" w:hAnsi="Calibri" w:cs="Calibri"/>
-          <w:lang w:val="en-US"/>
-        </w:rPr>
-        <w:t> </w:t>
+        <w:t xml:space="preserve">Our purpose and wishes are to achieve branding. Through branding we wish to convince our investor and protetinal customers that we are creative and professional </w:t>
+      </w:r>
+      <w:r>
+        <w:rPr>
+          <w:rStyle w:val="normaltextrun"/>
+          <w:rFonts w:ascii="Calibri" w:hAnsi="Calibri" w:cs="Calibri"/>
+          <w:lang w:val="en-US"/>
+        </w:rPr>
+        <w:t xml:space="preserve">graphic </w:t>
+      </w:r>
+      <w:r>
+        <w:rPr>
+          <w:rStyle w:val="normaltextrun"/>
+          <w:rFonts w:ascii="Calibri" w:hAnsi="Calibri" w:cs="Calibri"/>
+          <w:lang w:val="cs-CZ"/>
+        </w:rPr>
+        <w:t>design company. They can visit our website and understand more who we are, to know us from all our professional employeers background and art works</w:t>
+      </w:r>
+      <w:r>
+        <w:rPr>
+          <w:rStyle w:val="eop"/>
+          <w:rFonts w:ascii="Calibri" w:hAnsi="Calibri" w:cs="Calibri"/>
+          <w:lang w:val="en-US"/>
+        </w:rPr>
+        <w:t xml:space="preserve">. </w:t>
+      </w:r>
+      <w:r>
+        <w:rPr>
+          <w:rStyle w:val="eop"/>
+          <w:rFonts w:ascii="Calibri" w:hAnsi="Calibri" w:cs="Calibri"/>
+          <w:lang w:val="en-US"/>
+        </w:rPr>
+        <w:t xml:space="preserve"> </w:t>
       </w:r>
     </w:p>
     <w:p>
@@ -1623,6 +1855,94 @@
         <w:spacing w:before="0" w:beforeAutospacing="0" w:after="0" w:afterAutospacing="0"/>
         <w:textAlignment w:val="baseline"/>
         <w:rPr>
+          <w:rStyle w:val="eop"/>
+          <w:rFonts w:ascii="Calibri" w:hAnsi="Calibri" w:cs="Calibri"/>
+          <w:lang w:val="en-US"/>
+        </w:rPr>
+      </w:pPr>
+      <w:r>
+        <w:rPr>
+          <w:rStyle w:val="normaltextrun"/>
+          <w:rFonts w:ascii="Calibri" w:hAnsi="Calibri" w:cs="Calibri"/>
+          <w:lang w:val="cs-CZ"/>
+        </w:rPr>
+        <w:t>The message of our company is to send our professional service to our customers and protential customers in many different ways.   we are always to meet our customers requirments with our professionalities and creations, on this way, we are helping our customers to develop their business and company</w:t>
+      </w:r>
+      <w:r>
+        <w:rPr>
+          <w:rStyle w:val="normaltextrun"/>
+          <w:rFonts w:ascii="Calibri" w:hAnsi="Calibri" w:cs="Calibri"/>
+          <w:lang w:val="cs-CZ"/>
+        </w:rPr>
+        <w:t xml:space="preserve">, so customer and our company can create and build up “win-win“ </w:t>
+      </w:r>
+      <w:r>
+        <w:rPr>
+          <w:rStyle w:val="normaltextrun"/>
+          <w:rFonts w:ascii="Calibri" w:hAnsi="Calibri" w:cs="Calibri"/>
+          <w:lang w:val="cs-CZ"/>
+        </w:rPr>
+        <w:t xml:space="preserve"> and </w:t>
+      </w:r>
+      <w:r>
+        <w:rPr>
+          <w:rStyle w:val="eop"/>
+          <w:rFonts w:ascii="Calibri" w:hAnsi="Calibri" w:cs="Calibri"/>
+          <w:lang w:val="en-US"/>
+        </w:rPr>
+        <w:t>long term cooperation</w:t>
+      </w:r>
+      <w:r>
+        <w:rPr>
+          <w:rStyle w:val="eop"/>
+          <w:rFonts w:ascii="Calibri" w:hAnsi="Calibri" w:cs="Calibri"/>
+          <w:lang w:val="en-US"/>
+        </w:rPr>
+        <w:t xml:space="preserve">. As our current customers already know that we are creative, stable, take business serious and professional, good serves and always meet their requirements. From </w:t>
+      </w:r>
+      <w:r>
+        <w:rPr>
+          <w:rStyle w:val="eop"/>
+          <w:rFonts w:ascii="Calibri" w:hAnsi="Calibri" w:cs="Calibri"/>
+          <w:lang w:val="en-US"/>
+        </w:rPr>
+        <w:t>these points</w:t>
+      </w:r>
+      <w:r>
+        <w:rPr>
+          <w:rStyle w:val="eop"/>
+          <w:rFonts w:ascii="Calibri" w:hAnsi="Calibri" w:cs="Calibri"/>
+          <w:lang w:val="en-US"/>
+        </w:rPr>
+        <w:t xml:space="preserve">, </w:t>
+      </w:r>
+      <w:r>
+        <w:rPr>
+          <w:rStyle w:val="eop"/>
+          <w:rFonts w:ascii="Calibri" w:hAnsi="Calibri" w:cs="Calibri"/>
+          <w:lang w:val="en-US"/>
+        </w:rPr>
+        <w:t xml:space="preserve">we may achieve our branding by our good reputation. </w:t>
+      </w:r>
+    </w:p>
+    <w:p>
+      <w:pPr>
+        <w:pStyle w:val="paragraph"/>
+        <w:spacing w:before="0" w:beforeAutospacing="0" w:after="0" w:afterAutospacing="0"/>
+        <w:textAlignment w:val="baseline"/>
+        <w:rPr>
+          <w:rStyle w:val="eop"/>
+          <w:rFonts w:ascii="Calibri" w:hAnsi="Calibri" w:cs="Calibri"/>
+          <w:lang w:val="en-US"/>
+        </w:rPr>
+      </w:pPr>
+    </w:p>
+    <w:p>
+      <w:pPr>
+        <w:pStyle w:val="paragraph"/>
+        <w:spacing w:before="0" w:beforeAutospacing="0" w:after="0" w:afterAutospacing="0"/>
+        <w:textAlignment w:val="baseline"/>
+        <w:rPr>
           <w:rFonts w:ascii="Segoe UI" w:hAnsi="Segoe UI" w:cs="Segoe UI"/>
           <w:sz w:val="18"/>
           <w:szCs w:val="18"/>
@@ -1631,14 +1951,6 @@
       </w:pPr>
       <w:r>
         <w:rPr>
-          <w:rStyle w:val="normaltextrun"/>
-          <w:rFonts w:ascii="Calibri" w:hAnsi="Calibri" w:cs="Calibri"/>
-          <w:lang w:val="cs-CZ"/>
-        </w:rPr>
-        <w:t>The message of our company is to send our professional service to our customers and protential customers in many different ways.   we are always to meet our customers requirments with our professionalities and creations, on this way, we are helping our customers to develop their business and company.   </w:t>
-      </w:r>
-      <w:r>
-        <w:rPr>
           <w:rStyle w:val="eop"/>
           <w:rFonts w:ascii="Calibri" w:hAnsi="Calibri" w:cs="Calibri"/>
           <w:lang w:val="en-US"/>
@@ -1660,11 +1972,41 @@
       </w:pPr>
       <w:r>
         <w:rPr>
+          <w:rStyle w:val="normaltextrun"/>
+          <w:rFonts w:ascii="Calibri" w:hAnsi="Calibri" w:cs="Calibri"/>
+          <w:b/>
+          <w:bCs/>
+          <w:lang w:val="cs-CZ"/>
+        </w:rPr>
+        <w:t>Sender</w:t>
+      </w:r>
+      <w:r>
+        <w:rPr>
           <w:rStyle w:val="eop"/>
           <w:rFonts w:ascii="Calibri" w:hAnsi="Calibri" w:cs="Calibri"/>
           <w:lang w:val="en-US"/>
         </w:rPr>
         <w:t> </w:t>
+      </w:r>
+    </w:p>
+    <w:p>
+      <w:pPr>
+        <w:pStyle w:val="paragraph"/>
+        <w:spacing w:before="0" w:beforeAutospacing="0" w:after="0" w:afterAutospacing="0"/>
+        <w:textAlignment w:val="baseline"/>
+        <w:rPr>
+          <w:rStyle w:val="normaltextrun"/>
+          <w:rFonts w:ascii="Calibri" w:hAnsi="Calibri" w:cs="Calibri"/>
+          <w:lang w:val="cs-CZ"/>
+        </w:rPr>
+      </w:pPr>
+      <w:r>
+        <w:rPr>
+          <w:rStyle w:val="normaltextrun"/>
+          <w:rFonts w:ascii="Calibri" w:hAnsi="Calibri" w:cs="Calibri"/>
+          <w:lang w:val="cs-CZ"/>
+        </w:rPr>
+        <w:t>Our company is the sender.</w:t>
       </w:r>
     </w:p>
     <w:p>
@@ -1679,14 +2021,6 @@
           <w:lang w:val="en-US"/>
         </w:rPr>
       </w:pPr>
-      <w:r>
-        <w:rPr>
-          <w:rStyle w:val="eop"/>
-          <w:rFonts w:ascii="Calibri" w:hAnsi="Calibri" w:cs="Calibri"/>
-          <w:lang w:val="en-US"/>
-        </w:rPr>
-        <w:t> </w:t>
-      </w:r>
     </w:p>
     <w:p>
       <w:pPr>
@@ -1715,20 +2049,144 @@
         <w:spacing w:before="0" w:beforeAutospacing="0" w:after="0" w:afterAutospacing="0"/>
         <w:textAlignment w:val="baseline"/>
         <w:rPr>
+          <w:rStyle w:val="eop"/>
+          <w:rFonts w:ascii="Calibri" w:hAnsi="Calibri" w:cs="Calibri"/>
+          <w:color w:val="FF0000"/>
+          <w:lang w:val="en-US"/>
+        </w:rPr>
+      </w:pPr>
+      <w:r>
+        <w:rPr>
+          <w:rStyle w:val="normaltextrun"/>
+          <w:rFonts w:ascii="Calibri" w:hAnsi="Calibri" w:cs="Calibri"/>
+          <w:b/>
+          <w:bCs/>
+          <w:color w:val="FF0000"/>
+          <w:lang w:val="cs-CZ"/>
+        </w:rPr>
+        <w:t>Target group</w:t>
+      </w:r>
+      <w:r>
+        <w:rPr>
+          <w:rStyle w:val="eop"/>
+          <w:rFonts w:ascii="Calibri" w:hAnsi="Calibri" w:cs="Calibri"/>
+          <w:color w:val="FF0000"/>
+          <w:lang w:val="en-US"/>
+        </w:rPr>
+        <w:t> </w:t>
+      </w:r>
+    </w:p>
+    <w:p>
+      <w:pPr>
+        <w:pStyle w:val="paragraph"/>
+        <w:spacing w:before="0" w:beforeAutospacing="0" w:after="0" w:afterAutospacing="0"/>
+        <w:textAlignment w:val="baseline"/>
+        <w:rPr>
+          <w:rFonts w:ascii="Segoe UI" w:hAnsi="Segoe UI" w:cs="Segoe UI"/>
+          <w:color w:val="FF0000"/>
+          <w:sz w:val="18"/>
+          <w:szCs w:val="18"/>
+          <w:lang w:val="en-US"/>
+        </w:rPr>
+      </w:pPr>
+    </w:p>
+    <w:p>
+      <w:pPr>
+        <w:pStyle w:val="paragraph"/>
+        <w:spacing w:before="0" w:beforeAutospacing="0" w:after="0" w:afterAutospacing="0"/>
+        <w:textAlignment w:val="baseline"/>
+        <w:rPr>
+          <w:rFonts w:ascii="Segoe UI" w:hAnsi="Segoe UI" w:cs="Segoe UI"/>
+          <w:color w:val="FF0000"/>
+          <w:sz w:val="18"/>
+          <w:szCs w:val="18"/>
+          <w:lang w:val="en-US"/>
+        </w:rPr>
+      </w:pPr>
+      <w:r>
+        <w:rPr>
+          <w:rStyle w:val="eop"/>
+          <w:rFonts w:ascii="Calibri" w:hAnsi="Calibri" w:cs="Calibri"/>
+          <w:color w:val="FF0000"/>
+          <w:lang w:val="en-US"/>
+        </w:rPr>
+        <w:t> </w:t>
+      </w:r>
+    </w:p>
+    <w:p>
+      <w:pPr>
+        <w:pStyle w:val="paragraph"/>
+        <w:spacing w:before="0" w:beforeAutospacing="0" w:after="0" w:afterAutospacing="0"/>
+        <w:textAlignment w:val="baseline"/>
+        <w:rPr>
+          <w:rFonts w:ascii="Segoe UI" w:hAnsi="Segoe UI" w:cs="Segoe UI"/>
+          <w:color w:val="FF0000"/>
+          <w:sz w:val="18"/>
+          <w:szCs w:val="18"/>
+          <w:lang w:val="en-US"/>
+        </w:rPr>
+      </w:pPr>
+      <w:r>
+        <w:rPr>
+          <w:rStyle w:val="normaltextrun"/>
+          <w:rFonts w:ascii="Calibri" w:hAnsi="Calibri" w:cs="Calibri"/>
+          <w:b/>
+          <w:bCs/>
+          <w:color w:val="FF0000"/>
+          <w:lang w:val="cs-CZ"/>
+        </w:rPr>
+        <w:t>Content</w:t>
+      </w:r>
+      <w:r>
+        <w:rPr>
+          <w:rStyle w:val="eop"/>
+          <w:rFonts w:ascii="Calibri" w:hAnsi="Calibri" w:cs="Calibri"/>
+          <w:color w:val="FF0000"/>
+          <w:lang w:val="en-US"/>
+        </w:rPr>
+        <w:t> </w:t>
+      </w:r>
+    </w:p>
+    <w:p>
+      <w:pPr>
+        <w:pStyle w:val="paragraph"/>
+        <w:spacing w:before="0" w:beforeAutospacing="0" w:after="0" w:afterAutospacing="0"/>
+        <w:textAlignment w:val="baseline"/>
+        <w:rPr>
+          <w:rStyle w:val="eop"/>
+          <w:rFonts w:ascii="Calibri" w:hAnsi="Calibri" w:cs="Calibri"/>
+          <w:lang w:val="en-US"/>
+        </w:rPr>
+      </w:pPr>
+      <w:r>
+        <w:rPr>
+          <w:rStyle w:val="normaltextrun"/>
+          <w:rFonts w:ascii="Calibri" w:hAnsi="Calibri" w:cs="Calibri"/>
+          <w:lang w:val="cs-CZ"/>
+        </w:rPr>
+        <w:t>The type and characteristic of services we provide, billing, info about our company </w:t>
+      </w:r>
+      <w:r>
+        <w:rPr>
+          <w:rStyle w:val="eop"/>
+          <w:rFonts w:ascii="Calibri" w:hAnsi="Calibri" w:cs="Calibri"/>
+          <w:lang w:val="en-US"/>
+        </w:rPr>
+        <w:t> </w:t>
+      </w:r>
+    </w:p>
+    <w:p>
+      <w:pPr>
+        <w:pStyle w:val="paragraph"/>
+        <w:spacing w:before="0" w:beforeAutospacing="0" w:after="0" w:afterAutospacing="0"/>
+        <w:textAlignment w:val="baseline"/>
+        <w:rPr>
           <w:rFonts w:ascii="Segoe UI" w:hAnsi="Segoe UI" w:cs="Segoe UI"/>
           <w:sz w:val="18"/>
           <w:szCs w:val="18"/>
           <w:lang w:val="en-US"/>
         </w:rPr>
       </w:pPr>
-      <w:r>
-        <w:rPr>
-          <w:rStyle w:val="eop"/>
-          <w:rFonts w:ascii="Calibri" w:hAnsi="Calibri" w:cs="Calibri"/>
-          <w:lang w:val="en-US"/>
-        </w:rPr>
-        <w:t> </w:t>
-      </w:r>
     </w:p>
     <w:p>
       <w:pPr>
@@ -1748,6 +2206,7 @@
           <w:rFonts w:ascii="Calibri" w:hAnsi="Calibri" w:cs="Calibri"/>
           <w:lang w:val="en-US"/>
         </w:rPr>
+        <w:lastRenderedPageBreak/>
         <w:t> </w:t>
       </w:r>
     </w:p>
@@ -1771,16 +2230,83 @@
           <w:bCs/>
           <w:lang w:val="cs-CZ"/>
         </w:rPr>
+        <w:t>Media</w:t>
+      </w:r>
+      <w:r>
+        <w:rPr>
+          <w:rStyle w:val="eop"/>
+          <w:rFonts w:ascii="Calibri" w:hAnsi="Calibri" w:cs="Calibri"/>
+          <w:lang w:val="en-US"/>
+        </w:rPr>
         <w:t> </w:t>
       </w:r>
-      <w:r>
-        <w:rPr>
-          <w:rStyle w:val="eop"/>
-          <w:rFonts w:ascii="Calibri" w:hAnsi="Calibri" w:cs="Calibri"/>
-          <w:lang w:val="en-US"/>
-        </w:rPr>
-        <w:t> </w:t>
-      </w:r>
+    </w:p>
+    <w:p>
+      <w:pPr>
+        <w:pStyle w:val="paragraph"/>
+        <w:spacing w:before="0" w:beforeAutospacing="0" w:after="0" w:afterAutospacing="0"/>
+        <w:textAlignment w:val="baseline"/>
+        <w:rPr>
+          <w:rStyle w:val="normaltextrun"/>
+          <w:lang w:val="cs-CZ"/>
+        </w:rPr>
+      </w:pPr>
+      <w:r>
+        <w:rPr>
+          <w:rStyle w:val="normaltextrun"/>
+          <w:rFonts w:ascii="Calibri" w:hAnsi="Calibri" w:cs="Calibri"/>
+          <w:lang w:val="cs-CZ"/>
+        </w:rPr>
+        <w:t>Responsable Website</w:t>
+      </w:r>
+      <w:r>
+        <w:rPr>
+          <w:rStyle w:val="normaltextrun"/>
+          <w:rFonts w:ascii="Calibri" w:hAnsi="Calibri" w:cs="Calibri"/>
+          <w:lang w:val="cs-CZ"/>
+        </w:rPr>
+        <w:t>.</w:t>
+      </w:r>
+    </w:p>
+    <w:p>
+      <w:pPr>
+        <w:pStyle w:val="paragraph"/>
+        <w:spacing w:before="0" w:beforeAutospacing="0" w:after="0" w:afterAutospacing="0"/>
+        <w:textAlignment w:val="baseline"/>
+        <w:rPr>
+          <w:rStyle w:val="normaltextrun"/>
+          <w:rFonts w:ascii="Calibri" w:eastAsia="Calibri" w:hAnsi="Calibri"/>
+          <w:lang w:val="cs-CZ"/>
+        </w:rPr>
+      </w:pPr>
+      <w:r>
+        <w:rPr>
+          <w:rStyle w:val="normaltextrun"/>
+          <w:rFonts w:ascii="Calibri" w:eastAsia="Calibri" w:hAnsi="Calibri"/>
+          <w:lang w:val="cs-CZ"/>
+        </w:rPr>
+        <w:t>W</w:t>
+      </w:r>
+      <w:r>
+        <w:rPr>
+          <w:rStyle w:val="normaltextrun"/>
+          <w:rFonts w:ascii="Calibri" w:hAnsi="Calibri"/>
+          <w:lang w:val="cs-CZ"/>
+        </w:rPr>
+        <w:t>e will also use different social medias to reach the target group e.g., Instagram, Facebook and Tik Tok as well as Google Ads.</w:t>
+      </w:r>
+    </w:p>
+    <w:p>
+      <w:pPr>
+        <w:pStyle w:val="paragraph"/>
+        <w:spacing w:before="0" w:beforeAutospacing="0" w:after="0" w:afterAutospacing="0"/>
+        <w:textAlignment w:val="baseline"/>
+        <w:rPr>
+          <w:rStyle w:val="normaltextrun"/>
+          <w:rFonts w:ascii="Calibri" w:hAnsi="Calibri" w:cs="Calibri"/>
+          <w:lang w:val="cs-CZ"/>
+        </w:rPr>
+      </w:pPr>
     </w:p>
     <w:p>
       <w:pPr>
@@ -1817,6 +2343,16 @@
       </w:pPr>
       <w:r>
         <w:rPr>
+          <w:rStyle w:val="normaltextrun"/>
+          <w:rFonts w:ascii="Calibri" w:hAnsi="Calibri" w:cs="Calibri"/>
+          <w:b/>
+          <w:bCs/>
+          <w:lang w:val="cs-CZ"/>
+        </w:rPr>
+        <w:t>Situation</w:t>
+      </w:r>
+      <w:r>
+        <w:rPr>
           <w:rStyle w:val="eop"/>
           <w:rFonts w:ascii="Calibri" w:hAnsi="Calibri" w:cs="Calibri"/>
           <w:lang w:val="en-US"/>
@@ -1828,6 +2364,771 @@
       <w:pPr>
         <w:pStyle w:val="paragraph"/>
         <w:spacing w:before="0" w:beforeAutospacing="0" w:after="0" w:afterAutospacing="0"/>
+        <w:textAlignment w:val="baseline"/>
+        <w:rPr>
+          <w:rStyle w:val="normaltextrun"/>
+          <w:rFonts w:ascii="Calibri" w:hAnsi="Calibri" w:cs="Calibri"/>
+          <w:lang w:val="cs-CZ"/>
+        </w:rPr>
+      </w:pPr>
+      <w:r>
+        <w:rPr>
+          <w:rStyle w:val="normaltextrun"/>
+          <w:rFonts w:ascii="Calibri" w:hAnsi="Calibri" w:cs="Calibri"/>
+          <w:lang w:val="cs-CZ"/>
+        </w:rPr>
+        <w:t xml:space="preserve">A responsible </w:t>
+      </w:r>
+      <w:r>
+        <w:rPr>
+          <w:rStyle w:val="normaltextrun"/>
+          <w:rFonts w:ascii="Calibri" w:hAnsi="Calibri" w:cs="Calibri"/>
+          <w:lang w:val="cs-CZ"/>
+        </w:rPr>
+        <w:t xml:space="preserve">grafic design companys </w:t>
+      </w:r>
+      <w:r>
+        <w:rPr>
+          <w:rStyle w:val="normaltextrun"/>
+          <w:rFonts w:ascii="Calibri" w:hAnsi="Calibri" w:cs="Calibri"/>
+          <w:lang w:val="cs-CZ"/>
+        </w:rPr>
+        <w:t xml:space="preserve">website is an easy communication form that everyone can access it but at the same time it is also very challenging because there are many websites that people can visit. </w:t>
+      </w:r>
+    </w:p>
+    <w:p>
+      <w:pPr>
+        <w:pStyle w:val="paragraph"/>
+        <w:spacing w:before="0" w:beforeAutospacing="0" w:after="0" w:afterAutospacing="0"/>
+        <w:textAlignment w:val="baseline"/>
+        <w:rPr>
+          <w:rStyle w:val="normaltextrun"/>
+          <w:rFonts w:ascii="Calibri" w:hAnsi="Calibri" w:cs="Calibri"/>
+          <w:lang w:val="cs-CZ"/>
+        </w:rPr>
+      </w:pPr>
+    </w:p>
+    <w:p>
+      <w:pPr>
+        <w:spacing w:line="360" w:lineRule="auto"/>
+        <w:rPr>
+          <w:rStyle w:val="eop"/>
+          <w:rFonts w:ascii="Calibri" w:eastAsia="Times New Roman" w:hAnsi="Calibri" w:cs="Calibri"/>
+          <w:sz w:val="24"/>
+          <w:szCs w:val="24"/>
+          <w:lang w:val="en-US"/>
+        </w:rPr>
+      </w:pPr>
+      <w:r>
+        <w:rPr>
+          <w:rStyle w:val="eop"/>
+          <w:rFonts w:ascii="Calibri" w:eastAsia="Times New Roman" w:hAnsi="Calibri" w:cs="Calibri"/>
+          <w:sz w:val="24"/>
+          <w:szCs w:val="24"/>
+          <w:lang w:val="en-US"/>
+        </w:rPr>
+        <w:t xml:space="preserve">Once the </w:t>
+      </w:r>
+      <w:r>
+        <w:rPr>
+          <w:rStyle w:val="eop"/>
+          <w:rFonts w:ascii="Calibri" w:eastAsia="Times New Roman" w:hAnsi="Calibri" w:cs="Calibri"/>
+          <w:sz w:val="24"/>
+          <w:szCs w:val="24"/>
+          <w:lang w:val="en-US"/>
+        </w:rPr>
+        <w:t>company and website</w:t>
+      </w:r>
+      <w:r>
+        <w:rPr>
+          <w:rStyle w:val="eop"/>
+          <w:rFonts w:ascii="Calibri" w:eastAsia="Times New Roman" w:hAnsi="Calibri" w:cs="Calibri"/>
+          <w:sz w:val="24"/>
+          <w:szCs w:val="24"/>
+          <w:lang w:val="en-US"/>
+        </w:rPr>
+        <w:t xml:space="preserve"> </w:t>
+      </w:r>
+      <w:r>
+        <w:rPr>
+          <w:rStyle w:val="eop"/>
+          <w:rFonts w:ascii="Calibri" w:eastAsia="Times New Roman" w:hAnsi="Calibri" w:cs="Calibri"/>
+          <w:sz w:val="24"/>
+          <w:szCs w:val="24"/>
+          <w:lang w:val="en-US"/>
+        </w:rPr>
+        <w:t>start</w:t>
+      </w:r>
+      <w:r>
+        <w:rPr>
+          <w:rStyle w:val="eop"/>
+          <w:rFonts w:ascii="Calibri" w:eastAsia="Times New Roman" w:hAnsi="Calibri" w:cs="Calibri"/>
+          <w:sz w:val="24"/>
+          <w:szCs w:val="24"/>
+          <w:lang w:val="en-US"/>
+        </w:rPr>
+        <w:t xml:space="preserve"> running</w:t>
+      </w:r>
+      <w:r>
+        <w:rPr>
+          <w:rStyle w:val="eop"/>
+          <w:rFonts w:ascii="Calibri" w:eastAsia="Times New Roman" w:hAnsi="Calibri" w:cs="Calibri"/>
+          <w:sz w:val="24"/>
+          <w:szCs w:val="24"/>
+          <w:lang w:val="en-US"/>
+        </w:rPr>
+        <w:t>,</w:t>
+      </w:r>
+      <w:r>
+        <w:rPr>
+          <w:rStyle w:val="eop"/>
+          <w:rFonts w:ascii="Calibri" w:eastAsia="Times New Roman" w:hAnsi="Calibri" w:cs="Calibri"/>
+          <w:sz w:val="24"/>
+          <w:szCs w:val="24"/>
+          <w:lang w:val="en-US"/>
+        </w:rPr>
+        <w:t xml:space="preserve"> there are many potential factors to help the communication. E.g. good pictures, </w:t>
+      </w:r>
+      <w:r>
+        <w:rPr>
+          <w:rStyle w:val="eop"/>
+          <w:rFonts w:ascii="Calibri" w:eastAsia="Times New Roman" w:hAnsi="Calibri" w:cs="Calibri"/>
+          <w:sz w:val="24"/>
+          <w:szCs w:val="24"/>
+          <w:lang w:val="en-US"/>
+        </w:rPr>
+        <w:t>creative design</w:t>
+      </w:r>
+      <w:r>
+        <w:rPr>
+          <w:rStyle w:val="eop"/>
+          <w:rFonts w:ascii="Calibri" w:eastAsia="Times New Roman" w:hAnsi="Calibri" w:cs="Calibri"/>
+          <w:sz w:val="24"/>
+          <w:szCs w:val="24"/>
+          <w:lang w:val="en-US"/>
+        </w:rPr>
+        <w:t>, light</w:t>
+      </w:r>
+      <w:r>
+        <w:rPr>
+          <w:rStyle w:val="eop"/>
+          <w:rFonts w:ascii="Calibri" w:eastAsia="Times New Roman" w:hAnsi="Calibri" w:cs="Calibri"/>
+          <w:sz w:val="24"/>
+          <w:szCs w:val="24"/>
+          <w:lang w:val="en-US"/>
+        </w:rPr>
+        <w:t>s</w:t>
+      </w:r>
+      <w:r>
+        <w:rPr>
+          <w:rStyle w:val="eop"/>
+          <w:rFonts w:ascii="Calibri" w:eastAsia="Times New Roman" w:hAnsi="Calibri" w:cs="Calibri"/>
+          <w:sz w:val="24"/>
+          <w:szCs w:val="24"/>
+          <w:lang w:val="en-US"/>
+        </w:rPr>
+        <w:t xml:space="preserve"> and welcoming colours/design, catching slogans, call-to-action buttons</w:t>
+      </w:r>
+      <w:r>
+        <w:rPr>
+          <w:rStyle w:val="eop"/>
+          <w:rFonts w:ascii="Calibri" w:eastAsia="Times New Roman" w:hAnsi="Calibri" w:cs="Calibri"/>
+          <w:sz w:val="24"/>
+          <w:szCs w:val="24"/>
+          <w:lang w:val="en-US"/>
+        </w:rPr>
+        <w:t xml:space="preserve">, advertisement, social media </w:t>
+      </w:r>
+      <w:r>
+        <w:rPr>
+          <w:rStyle w:val="eop"/>
+          <w:rFonts w:ascii="Calibri" w:eastAsia="Times New Roman" w:hAnsi="Calibri" w:cs="Calibri"/>
+          <w:sz w:val="24"/>
+          <w:szCs w:val="24"/>
+          <w:lang w:val="en-US"/>
+        </w:rPr>
+        <w:t>and so on.</w:t>
+      </w:r>
+      <w:r>
+        <w:rPr>
+          <w:rStyle w:val="eop"/>
+          <w:rFonts w:ascii="Calibri" w:eastAsia="Times New Roman" w:hAnsi="Calibri" w:cs="Calibri"/>
+          <w:sz w:val="24"/>
+          <w:szCs w:val="24"/>
+          <w:lang w:val="en-US"/>
+        </w:rPr>
+        <w:br/>
+        <w:t>The same factors that can potentially help can also be noises that works against the communication. E.g. slow loading, bad pictures, technical problems with the web site, not eye-catching content</w:t>
+      </w:r>
+      <w:r>
+        <w:rPr>
+          <w:rStyle w:val="eop"/>
+          <w:rFonts w:ascii="Calibri" w:eastAsia="Times New Roman" w:hAnsi="Calibri" w:cs="Calibri"/>
+          <w:sz w:val="24"/>
+          <w:szCs w:val="24"/>
+          <w:lang w:val="en-US"/>
+        </w:rPr>
+        <w:t xml:space="preserve"> such as unique or creative design or artworks</w:t>
+      </w:r>
+      <w:r>
+        <w:rPr>
+          <w:rStyle w:val="eop"/>
+          <w:rFonts w:ascii="Calibri" w:eastAsia="Times New Roman" w:hAnsi="Calibri" w:cs="Calibri"/>
+          <w:sz w:val="24"/>
+          <w:szCs w:val="24"/>
+          <w:lang w:val="en-US"/>
+        </w:rPr>
+        <w:t xml:space="preserve"> to make the customer want to </w:t>
+      </w:r>
+      <w:r>
+        <w:rPr>
+          <w:rStyle w:val="eop"/>
+          <w:rFonts w:ascii="Calibri" w:eastAsia="Times New Roman" w:hAnsi="Calibri" w:cs="Calibri"/>
+          <w:sz w:val="24"/>
+          <w:szCs w:val="24"/>
+          <w:lang w:val="en-US"/>
+        </w:rPr>
+        <w:t>stay</w:t>
+      </w:r>
+      <w:r>
+        <w:rPr>
+          <w:rStyle w:val="eop"/>
+          <w:rFonts w:ascii="Calibri" w:eastAsia="Times New Roman" w:hAnsi="Calibri" w:cs="Calibri"/>
+          <w:sz w:val="24"/>
+          <w:szCs w:val="24"/>
+          <w:lang w:val="en-US"/>
+        </w:rPr>
+        <w:t xml:space="preserve"> and</w:t>
+      </w:r>
+      <w:r>
+        <w:rPr>
+          <w:rStyle w:val="eop"/>
+          <w:rFonts w:ascii="Calibri" w:eastAsia="Times New Roman" w:hAnsi="Calibri" w:cs="Calibri"/>
+          <w:sz w:val="24"/>
+          <w:szCs w:val="24"/>
+          <w:lang w:val="en-US"/>
+        </w:rPr>
+        <w:t xml:space="preserve"> learn us more</w:t>
+      </w:r>
+      <w:r>
+        <w:rPr>
+          <w:rStyle w:val="eop"/>
+          <w:rFonts w:ascii="Calibri" w:eastAsia="Times New Roman" w:hAnsi="Calibri" w:cs="Calibri"/>
+          <w:sz w:val="24"/>
+          <w:szCs w:val="24"/>
+          <w:lang w:val="en-US"/>
+        </w:rPr>
+        <w:t>.</w:t>
+      </w:r>
+      <w:r>
+        <w:rPr>
+          <w:rStyle w:val="eop"/>
+          <w:rFonts w:ascii="Calibri" w:eastAsia="Times New Roman" w:hAnsi="Calibri" w:cs="Calibri"/>
+          <w:sz w:val="24"/>
+          <w:szCs w:val="24"/>
+          <w:lang w:val="en-US"/>
+        </w:rPr>
+        <w:t> </w:t>
+      </w:r>
+    </w:p>
+    <w:p>
+      <w:pPr>
+        <w:pStyle w:val="paragraph"/>
+        <w:spacing w:before="0" w:beforeAutospacing="0" w:after="0" w:afterAutospacing="0"/>
+        <w:textAlignment w:val="baseline"/>
+        <w:rPr>
+          <w:rStyle w:val="eop"/>
+          <w:rFonts w:ascii="Calibri" w:hAnsi="Calibri" w:cs="Calibri"/>
+          <w:lang w:val="en-US"/>
+        </w:rPr>
+      </w:pPr>
+      <w:r>
+        <w:rPr>
+          <w:rStyle w:val="normaltextrun"/>
+          <w:rFonts w:ascii="Calibri" w:hAnsi="Calibri" w:cs="Calibri"/>
+          <w:b/>
+          <w:bCs/>
+          <w:lang w:val="cs-CZ"/>
+        </w:rPr>
+        <w:t>Effect</w:t>
+      </w:r>
+      <w:r>
+        <w:rPr>
+          <w:rStyle w:val="eop"/>
+          <w:rFonts w:ascii="Calibri" w:hAnsi="Calibri" w:cs="Calibri"/>
+          <w:lang w:val="en-US"/>
+        </w:rPr>
+        <w:t> </w:t>
+      </w:r>
+    </w:p>
+    <w:p>
+      <w:pPr>
+        <w:pStyle w:val="paragraph"/>
+        <w:spacing w:before="0" w:beforeAutospacing="0" w:after="0" w:afterAutospacing="0"/>
+        <w:textAlignment w:val="baseline"/>
+        <w:rPr>
+          <w:rStyle w:val="eop"/>
+          <w:rFonts w:ascii="Calibri" w:hAnsi="Calibri" w:cs="Calibri"/>
+          <w:lang w:val="en-US"/>
+        </w:rPr>
+      </w:pPr>
+    </w:p>
+    <w:p>
+      <w:pPr>
+        <w:pStyle w:val="paragraph"/>
+        <w:spacing w:before="0" w:beforeAutospacing="0" w:after="0" w:afterAutospacing="0"/>
+        <w:textAlignment w:val="baseline"/>
+        <w:rPr>
+          <w:rStyle w:val="eop"/>
+          <w:rFonts w:ascii="Calibri" w:hAnsi="Calibri" w:cs="Calibri"/>
+          <w:lang w:val="en-US"/>
+        </w:rPr>
+      </w:pPr>
+      <w:r>
+        <w:rPr>
+          <w:rStyle w:val="eop"/>
+          <w:rFonts w:ascii="Calibri" w:hAnsi="Calibri" w:cs="Calibri"/>
+          <w:lang w:val="en-US"/>
+        </w:rPr>
+        <w:t>The effect is that we can make a living out of it and at the same time to continue developing our customers by creat</w:t>
+      </w:r>
+      <w:r>
+        <w:rPr>
+          <w:rStyle w:val="eop"/>
+          <w:rFonts w:ascii="Calibri" w:hAnsi="Calibri" w:cs="Calibri"/>
+          <w:lang w:val="en-US"/>
+        </w:rPr>
+        <w:t>ing</w:t>
+      </w:r>
+      <w:r>
+        <w:rPr>
+          <w:rStyle w:val="eop"/>
+          <w:rFonts w:ascii="Calibri" w:hAnsi="Calibri" w:cs="Calibri"/>
+          <w:lang w:val="en-US"/>
+        </w:rPr>
+        <w:t xml:space="preserve"> more creative artworks to attract them to know us more. </w:t>
+      </w:r>
+    </w:p>
+    <w:p>
+      <w:pPr>
+        <w:pStyle w:val="paragraph"/>
+        <w:spacing w:before="0" w:beforeAutospacing="0" w:after="0" w:afterAutospacing="0"/>
+        <w:textAlignment w:val="baseline"/>
+        <w:rPr>
+          <w:rStyle w:val="eop"/>
+          <w:rFonts w:ascii="Calibri" w:hAnsi="Calibri" w:cs="Calibri"/>
+          <w:lang w:val="en-US"/>
+        </w:rPr>
+      </w:pPr>
+    </w:p>
+    <w:p>
+      <w:pPr>
+        <w:pStyle w:val="paragraph"/>
+        <w:spacing w:before="0" w:beforeAutospacing="0" w:after="0" w:afterAutospacing="0"/>
+        <w:textAlignment w:val="baseline"/>
+        <w:rPr>
+          <w:rStyle w:val="eop"/>
+          <w:rFonts w:ascii="Calibri" w:hAnsi="Calibri" w:cs="Calibri"/>
+          <w:lang w:val="en-US"/>
+        </w:rPr>
+      </w:pPr>
+      <w:r>
+        <w:rPr>
+          <w:rStyle w:val="eop"/>
+          <w:rFonts w:ascii="Calibri" w:hAnsi="Calibri" w:cs="Calibri"/>
+          <w:lang w:val="en-US"/>
+        </w:rPr>
+        <w:t xml:space="preserve">We are using the tools, </w:t>
+      </w:r>
+      <w:r>
+        <w:rPr>
+          <w:rStyle w:val="eop"/>
+          <w:rFonts w:ascii="Calibri" w:hAnsi="Calibri" w:cs="Calibri"/>
+          <w:lang w:val="en-US"/>
+        </w:rPr>
+        <w:t>contrast-ratio</w:t>
+      </w:r>
+      <w:r>
+        <w:rPr>
+          <w:rStyle w:val="eop"/>
+          <w:rFonts w:ascii="Calibri" w:hAnsi="Calibri" w:cs="Calibri"/>
+          <w:lang w:val="en-US"/>
+        </w:rPr>
+        <w:t xml:space="preserve"> and wcag-contrast to </w:t>
+      </w:r>
+      <w:r>
+        <w:rPr>
+          <w:rStyle w:val="eop"/>
+          <w:rFonts w:ascii="Calibri" w:hAnsi="Calibri" w:cs="Calibri"/>
+          <w:lang w:val="en-US"/>
+        </w:rPr>
+        <w:t>test the color contrast according to WCAG accessibility requirements, to check our webpage if it succeeded to be an accessible website. We can also find user testers to test our website for more idea to improve our website</w:t>
+      </w:r>
+      <w:r>
+        <w:rPr>
+          <w:rStyle w:val="eop"/>
+          <w:rFonts w:ascii="Calibri" w:hAnsi="Calibri" w:cs="Calibri"/>
+          <w:lang w:val="en-US"/>
+        </w:rPr>
+        <w:t xml:space="preserve">, to make sure </w:t>
+      </w:r>
+      <w:r>
+        <w:rPr>
+          <w:rStyle w:val="eop"/>
+          <w:rFonts w:ascii="Calibri" w:hAnsi="Calibri" w:cs="Calibri"/>
+          <w:lang w:val="en-US"/>
+        </w:rPr>
+        <w:t xml:space="preserve">that </w:t>
+      </w:r>
+      <w:r>
+        <w:rPr>
+          <w:rStyle w:val="eop"/>
+          <w:rFonts w:ascii="Calibri" w:hAnsi="Calibri" w:cs="Calibri"/>
+          <w:lang w:val="en-US"/>
+        </w:rPr>
+        <w:t xml:space="preserve">we have </w:t>
+      </w:r>
+      <w:r>
+        <w:rPr>
+          <w:rStyle w:val="eop"/>
+          <w:rFonts w:ascii="Calibri" w:hAnsi="Calibri" w:cs="Calibri"/>
+          <w:lang w:val="en-US"/>
+        </w:rPr>
+        <w:t>transmitted</w:t>
+      </w:r>
+      <w:r>
+        <w:rPr>
+          <w:rStyle w:val="eop"/>
+          <w:rFonts w:ascii="Calibri" w:hAnsi="Calibri" w:cs="Calibri"/>
+          <w:lang w:val="en-US"/>
+        </w:rPr>
+        <w:t xml:space="preserve"> the correct information for branding our company, so we can make our company growing, at same time to attract more investors. </w:t>
+      </w:r>
+    </w:p>
+    <w:p>
+      <w:pPr>
+        <w:pStyle w:val="paragraph"/>
+        <w:spacing w:before="0" w:beforeAutospacing="0" w:after="0" w:afterAutospacing="0"/>
+        <w:textAlignment w:val="baseline"/>
+        <w:rPr>
+          <w:rStyle w:val="eop"/>
+          <w:rFonts w:ascii="Calibri" w:hAnsi="Calibri" w:cs="Calibri"/>
+          <w:lang w:val="en-US"/>
+        </w:rPr>
+      </w:pPr>
+    </w:p>
+    <w:p>
+      <w:pPr>
+        <w:pStyle w:val="paragraph"/>
+        <w:spacing w:before="0" w:beforeAutospacing="0" w:after="0" w:afterAutospacing="0"/>
+        <w:textAlignment w:val="baseline"/>
+        <w:rPr>
+          <w:rStyle w:val="eop"/>
+          <w:rFonts w:ascii="Calibri" w:hAnsi="Calibri" w:cs="Calibri"/>
+          <w:lang w:val="en-US"/>
+        </w:rPr>
+      </w:pPr>
+      <w:r>
+        <w:rPr>
+          <w:rStyle w:val="eop"/>
+          <w:rFonts w:ascii="Calibri" w:hAnsi="Calibri" w:cs="Calibri"/>
+          <w:lang w:val="en-US"/>
+        </w:rPr>
+        <w:t xml:space="preserve">Goal: </w:t>
+      </w:r>
+    </w:p>
+    <w:p>
+      <w:pPr>
+        <w:pStyle w:val="paragraph"/>
+        <w:numPr>
+          <w:ilvl w:val="1"/>
+          <w:numId w:val="7"/>
+        </w:numPr>
+        <w:spacing w:before="0" w:beforeAutospacing="0" w:after="0" w:afterAutospacing="0"/>
+        <w:textAlignment w:val="baseline"/>
+        <w:rPr>
+          <w:rStyle w:val="eop"/>
+          <w:rFonts w:ascii="Calibri" w:hAnsi="Calibri" w:cs="Calibri"/>
+          <w:lang w:val="en-US"/>
+        </w:rPr>
+      </w:pPr>
+      <w:r>
+        <w:rPr>
+          <w:rStyle w:val="eop"/>
+          <w:rFonts w:ascii="Calibri" w:hAnsi="Calibri" w:cs="Calibri"/>
+          <w:lang w:val="en-US"/>
+        </w:rPr>
+        <w:t>Accessibility, responsive and POUR website</w:t>
+      </w:r>
+    </w:p>
+    <w:p>
+      <w:pPr>
+        <w:pStyle w:val="paragraph"/>
+        <w:numPr>
+          <w:ilvl w:val="1"/>
+          <w:numId w:val="7"/>
+        </w:numPr>
+        <w:spacing w:before="0" w:beforeAutospacing="0" w:after="0" w:afterAutospacing="0"/>
+        <w:textAlignment w:val="baseline"/>
+        <w:rPr>
+          <w:rStyle w:val="eop"/>
+          <w:rFonts w:ascii="Calibri" w:hAnsi="Calibri" w:cs="Calibri"/>
+          <w:lang w:val="en-US"/>
+        </w:rPr>
+      </w:pPr>
+      <w:r>
+        <w:rPr>
+          <w:rStyle w:val="eop"/>
+          <w:rFonts w:ascii="Calibri" w:hAnsi="Calibri" w:cs="Calibri"/>
+          <w:lang w:val="en-US"/>
+        </w:rPr>
+        <w:t xml:space="preserve">To transmit the correct information </w:t>
+      </w:r>
+    </w:p>
+    <w:p>
+      <w:pPr>
+        <w:pStyle w:val="paragraph"/>
+        <w:numPr>
+          <w:ilvl w:val="1"/>
+          <w:numId w:val="7"/>
+        </w:numPr>
+        <w:spacing w:before="0" w:beforeAutospacing="0" w:after="0" w:afterAutospacing="0"/>
+        <w:textAlignment w:val="baseline"/>
+        <w:rPr>
+          <w:rStyle w:val="eop"/>
+          <w:rFonts w:ascii="Calibri" w:hAnsi="Calibri" w:cs="Calibri"/>
+          <w:lang w:val="en-US"/>
+        </w:rPr>
+      </w:pPr>
+      <w:r>
+        <w:rPr>
+          <w:rStyle w:val="eop"/>
+          <w:rFonts w:ascii="Calibri" w:hAnsi="Calibri" w:cs="Calibri"/>
+          <w:lang w:val="en-US"/>
+        </w:rPr>
+        <w:t>To reach the purpose of branding our company</w:t>
+      </w:r>
+    </w:p>
+    <w:p>
+      <w:pPr>
+        <w:pStyle w:val="paragraph"/>
+        <w:numPr>
+          <w:ilvl w:val="1"/>
+          <w:numId w:val="7"/>
+        </w:numPr>
+        <w:spacing w:before="0" w:beforeAutospacing="0" w:after="0" w:afterAutospacing="0"/>
+        <w:textAlignment w:val="baseline"/>
+        <w:rPr>
+          <w:rStyle w:val="eop"/>
+          <w:rFonts w:ascii="Calibri" w:hAnsi="Calibri" w:cs="Calibri"/>
+          <w:lang w:val="en-US"/>
+        </w:rPr>
+      </w:pPr>
+      <w:r>
+        <w:rPr>
+          <w:rStyle w:val="eop"/>
+          <w:rFonts w:ascii="Calibri" w:hAnsi="Calibri" w:cs="Calibri"/>
+          <w:lang w:val="en-US"/>
+        </w:rPr>
+        <w:t>T</w:t>
+      </w:r>
+      <w:r>
+        <w:rPr>
+          <w:rStyle w:val="eop"/>
+          <w:rFonts w:ascii="Calibri" w:hAnsi="Calibri" w:cs="Calibri"/>
+          <w:lang w:val="en-US"/>
+        </w:rPr>
+        <w:t>o have loyal inverstors, who are willing to suport the company for long</w:t>
+      </w:r>
+      <w:r>
+        <w:rPr>
+          <w:rStyle w:val="eop"/>
+          <w:rFonts w:ascii="Calibri" w:hAnsi="Calibri" w:cs="Calibri"/>
+          <w:lang w:val="en-US"/>
+        </w:rPr>
+        <w:t>-</w:t>
+      </w:r>
+      <w:r>
+        <w:rPr>
+          <w:rStyle w:val="eop"/>
+          <w:rFonts w:ascii="Calibri" w:hAnsi="Calibri" w:cs="Calibri"/>
+          <w:lang w:val="en-US"/>
+        </w:rPr>
+        <w:t>term growing and developping.</w:t>
+      </w:r>
+      <w:r>
+        <w:rPr>
+          <w:rStyle w:val="eop"/>
+          <w:rFonts w:ascii="Calibri" w:hAnsi="Calibri" w:cs="Calibri"/>
+          <w:lang w:val="en-US"/>
+        </w:rPr>
+        <w:t> </w:t>
+      </w:r>
+    </w:p>
+    <w:p>
+      <w:pPr>
+        <w:pStyle w:val="paragraph"/>
+        <w:numPr>
+          <w:ilvl w:val="1"/>
+          <w:numId w:val="7"/>
+        </w:numPr>
+        <w:spacing w:before="0" w:beforeAutospacing="0" w:after="0" w:afterAutospacing="0"/>
+        <w:textAlignment w:val="baseline"/>
+        <w:rPr>
+          <w:rStyle w:val="eop"/>
+          <w:rFonts w:ascii="Calibri" w:hAnsi="Calibri" w:cs="Calibri"/>
+          <w:lang w:val="en-US"/>
+        </w:rPr>
+      </w:pPr>
+      <w:r>
+        <w:rPr>
+          <w:rStyle w:val="eop"/>
+          <w:rFonts w:ascii="Calibri" w:hAnsi="Calibri" w:cs="Calibri"/>
+          <w:lang w:val="en-US"/>
+        </w:rPr>
+        <w:t>To have stable and loyal customers and passiblities of finding more protential customers</w:t>
+      </w:r>
+      <w:r>
+        <w:rPr>
+          <w:rStyle w:val="eop"/>
+          <w:rFonts w:ascii="Calibri" w:hAnsi="Calibri" w:cs="Calibri"/>
+          <w:lang w:val="en-US"/>
+        </w:rPr>
+        <w:t> </w:t>
+      </w:r>
+    </w:p>
+    <w:p>
+      <w:pPr>
+        <w:pStyle w:val="paragraph"/>
+        <w:numPr>
+          <w:ilvl w:val="1"/>
+          <w:numId w:val="7"/>
+        </w:numPr>
+        <w:spacing w:before="0" w:beforeAutospacing="0" w:after="0" w:afterAutospacing="0"/>
+        <w:textAlignment w:val="baseline"/>
+        <w:rPr>
+          <w:rStyle w:val="eop"/>
+          <w:rFonts w:ascii="Calibri" w:hAnsi="Calibri" w:cs="Calibri"/>
+          <w:lang w:val="en-US"/>
+        </w:rPr>
+      </w:pPr>
+      <w:r>
+        <w:rPr>
+          <w:rStyle w:val="eop"/>
+          <w:rFonts w:ascii="Calibri" w:hAnsi="Calibri" w:cs="Calibri"/>
+          <w:lang w:val="en-US"/>
+        </w:rPr>
+        <w:t>To have stable work enviroment, who are willing to grow together with company. </w:t>
+      </w:r>
+      <w:r>
+        <w:rPr>
+          <w:rStyle w:val="eop"/>
+          <w:rFonts w:ascii="Calibri" w:hAnsi="Calibri" w:cs="Calibri"/>
+          <w:lang w:val="en-US"/>
+        </w:rPr>
+        <w:t> </w:t>
+      </w:r>
+    </w:p>
+    <w:p>
+      <w:pPr>
+        <w:pStyle w:val="paragraph"/>
+        <w:spacing w:before="0" w:beforeAutospacing="0" w:after="0" w:afterAutospacing="0"/>
+        <w:textAlignment w:val="baseline"/>
+        <w:rPr>
+          <w:rStyle w:val="eop"/>
+          <w:rFonts w:ascii="Calibri" w:hAnsi="Calibri" w:cs="Calibri"/>
+          <w:lang w:val="en-US"/>
+        </w:rPr>
+      </w:pPr>
+    </w:p>
+    <w:p>
+      <w:pPr>
+        <w:pStyle w:val="Overskrift1"/>
+        <w:spacing w:line="360" w:lineRule="auto"/>
+        <w:rPr>
+          <w:lang w:val="en-GB"/>
+        </w:rPr>
+      </w:pPr>
+      <w:r>
+        <w:rPr>
+          <w:rStyle w:val="eop"/>
+          <w:rFonts w:ascii="Calibri" w:hAnsi="Calibri" w:cs="Calibri"/>
+          <w:lang w:val="en-US"/>
+        </w:rPr>
+        <w:lastRenderedPageBreak/>
+        <w:t> </w:t>
+      </w:r>
+      <w:bookmarkStart w:id="0" w:name="_Toc84793878"/>
+      <w:r>
+        <w:rPr>
+          <w:rStyle w:val="normaltextrun"/>
+          <w:rFonts w:ascii="Calibri" w:eastAsia="Times New Roman" w:hAnsi="Calibri" w:cs="Calibri"/>
+          <w:b/>
+          <w:bCs/>
+          <w:color w:val="auto"/>
+          <w:sz w:val="24"/>
+          <w:szCs w:val="24"/>
+          <w:lang w:val="cs-CZ" w:eastAsia="zh-CN" w:bidi="ar-SA"/>
+        </w:rPr>
+        <w:t>Conclusion</w:t>
+      </w:r>
+      <w:bookmarkEnd w:id="0"/>
+    </w:p>
+    <w:p>
+      <w:pPr>
+        <w:spacing w:line="360" w:lineRule="auto"/>
+        <w:rPr>
+          <w:lang w:val="en-GB"/>
+        </w:rPr>
+      </w:pPr>
+      <w:r>
+        <w:rPr>
+          <w:lang w:val="en-GB"/>
+        </w:rPr>
+        <w:t xml:space="preserve">We believe that this plan will affect the solution in a positive way. It will </w:t>
+      </w:r>
+      <w:r>
+        <w:rPr>
+          <w:lang w:val="en-GB"/>
+        </w:rPr>
+        <w:t xml:space="preserve">attract investors and increase </w:t>
+      </w:r>
+      <w:r>
+        <w:rPr>
+          <w:lang w:val="en-GB"/>
+        </w:rPr>
+        <w:t>the sales</w:t>
+      </w:r>
+      <w:r>
+        <w:rPr>
+          <w:lang w:val="en-GB"/>
+        </w:rPr>
+        <w:t>, so that to</w:t>
+      </w:r>
+      <w:r>
+        <w:rPr>
+          <w:lang w:val="en-GB"/>
+        </w:rPr>
+        <w:t xml:space="preserve"> reach new protentional customers. The chosen target group is very good for the project because they are willing to listen and to make changes. The target group also have many relations to people outside of the reach and that way they can pass on the information and extend the</w:t>
+      </w:r>
+      <w:r>
+        <w:rPr>
+          <w:lang w:val="en-GB"/>
+        </w:rPr>
+        <w:t xml:space="preserve"> protentional investors and customers</w:t>
+      </w:r>
+      <w:r>
+        <w:rPr>
+          <w:lang w:val="en-GB"/>
+        </w:rPr>
+        <w:t xml:space="preserve">. </w:t>
+      </w:r>
+    </w:p>
+    <w:p>
+      <w:pPr>
+        <w:pStyle w:val="paragraph"/>
+        <w:spacing w:before="0" w:beforeAutospacing="0" w:after="0" w:afterAutospacing="0"/>
+        <w:ind w:left="60"/>
         <w:textAlignment w:val="baseline"/>
         <w:rPr>
           <w:rFonts w:ascii="Segoe UI" w:hAnsi="Segoe UI" w:cs="Segoe UI"/>
@@ -1849,6 +3150,7 @@
       <w:pPr>
         <w:pStyle w:val="paragraph"/>
         <w:spacing w:before="0" w:beforeAutospacing="0" w:after="0" w:afterAutospacing="0"/>
+        <w:ind w:left="360"/>
         <w:textAlignment w:val="baseline"/>
         <w:rPr>
           <w:rFonts w:ascii="Segoe UI" w:hAnsi="Segoe UI" w:cs="Segoe UI"/>
@@ -1859,16 +3161,6 @@
       </w:pPr>
       <w:r>
         <w:rPr>
-          <w:rStyle w:val="normaltextrun"/>
-          <w:rFonts w:ascii="Calibri" w:hAnsi="Calibri" w:cs="Calibri"/>
-          <w:b/>
-          <w:bCs/>
-          <w:lang w:val="cs-CZ"/>
-        </w:rPr>
-        <w:t>Sender</w:t>
-      </w:r>
-      <w:r>
-        <w:rPr>
           <w:rStyle w:val="eop"/>
           <w:rFonts w:ascii="Calibri" w:hAnsi="Calibri" w:cs="Calibri"/>
           <w:lang w:val="en-US"/>
@@ -1878,628 +3170,109 @@
     </w:p>
     <w:p>
       <w:pPr>
-        <w:pStyle w:val="paragraph"/>
-        <w:spacing w:before="0" w:beforeAutospacing="0" w:after="0" w:afterAutospacing="0"/>
-        <w:textAlignment w:val="baseline"/>
-        <w:rPr>
-          <w:rFonts w:ascii="Segoe UI" w:hAnsi="Segoe UI" w:cs="Segoe UI"/>
-          <w:sz w:val="18"/>
-          <w:szCs w:val="18"/>
-          <w:lang w:val="en-US"/>
-        </w:rPr>
-      </w:pPr>
-      <w:r>
-        <w:rPr>
-          <w:rStyle w:val="normaltextrun"/>
-          <w:rFonts w:ascii="Calibri" w:hAnsi="Calibri" w:cs="Calibri"/>
-          <w:lang w:val="cs-CZ"/>
-        </w:rPr>
-        <w:t>Our MA </w:t>
-      </w:r>
-      <w:r>
-        <w:rPr>
-          <w:rStyle w:val="eop"/>
-          <w:rFonts w:ascii="Calibri" w:hAnsi="Calibri" w:cs="Calibri"/>
-          <w:lang w:val="en-US"/>
-        </w:rPr>
-        <w:t> </w:t>
-      </w:r>
-    </w:p>
-    <w:p>
-      <w:pPr>
-        <w:pStyle w:val="paragraph"/>
-        <w:spacing w:before="0" w:beforeAutospacing="0" w:after="0" w:afterAutospacing="0"/>
-        <w:textAlignment w:val="baseline"/>
-        <w:rPr>
-          <w:rFonts w:ascii="Segoe UI" w:hAnsi="Segoe UI" w:cs="Segoe UI"/>
-          <w:sz w:val="18"/>
-          <w:szCs w:val="18"/>
-          <w:lang w:val="en-US"/>
-        </w:rPr>
-      </w:pPr>
-      <w:r>
-        <w:rPr>
-          <w:rStyle w:val="eop"/>
-          <w:rFonts w:ascii="Calibri" w:hAnsi="Calibri" w:cs="Calibri"/>
-          <w:lang w:val="en-US"/>
-        </w:rPr>
-        <w:t> </w:t>
-      </w:r>
-    </w:p>
-    <w:p>
-      <w:pPr>
-        <w:pStyle w:val="paragraph"/>
-        <w:spacing w:before="0" w:beforeAutospacing="0" w:after="0" w:afterAutospacing="0"/>
-        <w:textAlignment w:val="baseline"/>
-        <w:rPr>
-          <w:rFonts w:ascii="Segoe UI" w:hAnsi="Segoe UI" w:cs="Segoe UI"/>
-          <w:sz w:val="18"/>
-          <w:szCs w:val="18"/>
-          <w:lang w:val="en-US"/>
-        </w:rPr>
-      </w:pPr>
-      <w:r>
-        <w:rPr>
-          <w:rStyle w:val="normaltextrun"/>
-          <w:rFonts w:ascii="Calibri" w:hAnsi="Calibri" w:cs="Calibri"/>
-          <w:b/>
-          <w:bCs/>
-          <w:lang w:val="cs-CZ"/>
-        </w:rPr>
-        <w:t>Target group</w:t>
-      </w:r>
-      <w:r>
-        <w:rPr>
-          <w:rStyle w:val="eop"/>
-          <w:rFonts w:ascii="Calibri" w:hAnsi="Calibri" w:cs="Calibri"/>
-          <w:lang w:val="en-US"/>
-        </w:rPr>
-        <w:t> </w:t>
-      </w:r>
-    </w:p>
-    <w:p>
-      <w:pPr>
-        <w:pStyle w:val="paragraph"/>
-        <w:spacing w:before="0" w:beforeAutospacing="0" w:after="0" w:afterAutospacing="0"/>
-        <w:textAlignment w:val="baseline"/>
-        <w:rPr>
-          <w:rFonts w:ascii="Segoe UI" w:hAnsi="Segoe UI" w:cs="Segoe UI"/>
-          <w:sz w:val="18"/>
-          <w:szCs w:val="18"/>
-          <w:lang w:val="en-US"/>
-        </w:rPr>
-      </w:pPr>
-      <w:r>
-        <w:rPr>
-          <w:rStyle w:val="eop"/>
-          <w:rFonts w:ascii="Calibri" w:hAnsi="Calibri" w:cs="Calibri"/>
-          <w:lang w:val="en-US"/>
-        </w:rPr>
-        <w:t> </w:t>
-      </w:r>
-    </w:p>
-    <w:p>
-      <w:pPr>
-        <w:pStyle w:val="paragraph"/>
-        <w:spacing w:before="0" w:beforeAutospacing="0" w:after="0" w:afterAutospacing="0"/>
-        <w:textAlignment w:val="baseline"/>
-        <w:rPr>
-          <w:rFonts w:ascii="Segoe UI" w:hAnsi="Segoe UI" w:cs="Segoe UI"/>
-          <w:sz w:val="18"/>
-          <w:szCs w:val="18"/>
-          <w:lang w:val="en-US"/>
-        </w:rPr>
-      </w:pPr>
-      <w:r>
-        <w:rPr>
-          <w:rStyle w:val="eop"/>
-          <w:rFonts w:ascii="Calibri" w:hAnsi="Calibri" w:cs="Calibri"/>
-          <w:lang w:val="en-US"/>
-        </w:rPr>
-        <w:t> </w:t>
-      </w:r>
-    </w:p>
-    <w:p>
-      <w:pPr>
-        <w:pStyle w:val="paragraph"/>
-        <w:spacing w:before="0" w:beforeAutospacing="0" w:after="0" w:afterAutospacing="0"/>
-        <w:textAlignment w:val="baseline"/>
-        <w:rPr>
-          <w:rFonts w:ascii="Segoe UI" w:hAnsi="Segoe UI" w:cs="Segoe UI"/>
-          <w:sz w:val="18"/>
-          <w:szCs w:val="18"/>
-          <w:lang w:val="en-US"/>
-        </w:rPr>
-      </w:pPr>
-      <w:r>
-        <w:rPr>
-          <w:rStyle w:val="normaltextrun"/>
-          <w:rFonts w:ascii="Calibri" w:hAnsi="Calibri" w:cs="Calibri"/>
-          <w:b/>
-          <w:bCs/>
-          <w:lang w:val="cs-CZ"/>
-        </w:rPr>
-        <w:t>Content</w:t>
-      </w:r>
-      <w:r>
-        <w:rPr>
-          <w:rStyle w:val="eop"/>
-          <w:rFonts w:ascii="Calibri" w:hAnsi="Calibri" w:cs="Calibri"/>
-          <w:lang w:val="en-US"/>
-        </w:rPr>
-        <w:t> </w:t>
-      </w:r>
-    </w:p>
-    <w:p>
-      <w:pPr>
-        <w:pStyle w:val="paragraph"/>
-        <w:spacing w:before="0" w:beforeAutospacing="0" w:after="0" w:afterAutospacing="0"/>
-        <w:textAlignment w:val="baseline"/>
-        <w:rPr>
-          <w:rFonts w:ascii="Segoe UI" w:hAnsi="Segoe UI" w:cs="Segoe UI"/>
-          <w:sz w:val="18"/>
-          <w:szCs w:val="18"/>
-          <w:lang w:val="en-US"/>
-        </w:rPr>
-      </w:pPr>
-      <w:r>
-        <w:rPr>
-          <w:rStyle w:val="normaltextrun"/>
-          <w:rFonts w:ascii="Calibri" w:hAnsi="Calibri" w:cs="Calibri"/>
-          <w:lang w:val="cs-CZ"/>
-        </w:rPr>
-        <w:t>The type and characteristic of services we provide, billing, info about our company </w:t>
-      </w:r>
-      <w:r>
-        <w:rPr>
-          <w:rStyle w:val="eop"/>
-          <w:rFonts w:ascii="Calibri" w:hAnsi="Calibri" w:cs="Calibri"/>
-          <w:lang w:val="en-US"/>
-        </w:rPr>
-        <w:t> </w:t>
-      </w:r>
-    </w:p>
-    <w:p>
-      <w:pPr>
-        <w:pStyle w:val="paragraph"/>
-        <w:spacing w:before="0" w:beforeAutospacing="0" w:after="0" w:afterAutospacing="0"/>
-        <w:textAlignment w:val="baseline"/>
-        <w:rPr>
-          <w:rFonts w:ascii="Segoe UI" w:hAnsi="Segoe UI" w:cs="Segoe UI"/>
-          <w:sz w:val="18"/>
-          <w:szCs w:val="18"/>
-          <w:lang w:val="en-US"/>
-        </w:rPr>
-      </w:pPr>
-      <w:r>
-        <w:rPr>
-          <w:rStyle w:val="eop"/>
-          <w:rFonts w:ascii="Calibri" w:hAnsi="Calibri" w:cs="Calibri"/>
-          <w:lang w:val="en-US"/>
-        </w:rPr>
-        <w:t> </w:t>
-      </w:r>
-    </w:p>
-    <w:p>
-      <w:pPr>
-        <w:pStyle w:val="paragraph"/>
-        <w:spacing w:before="0" w:beforeAutospacing="0" w:after="0" w:afterAutospacing="0"/>
-        <w:textAlignment w:val="baseline"/>
-        <w:rPr>
-          <w:rFonts w:ascii="Segoe UI" w:hAnsi="Segoe UI" w:cs="Segoe UI"/>
-          <w:sz w:val="18"/>
-          <w:szCs w:val="18"/>
-          <w:lang w:val="en-US"/>
-        </w:rPr>
-      </w:pPr>
-      <w:r>
-        <w:rPr>
-          <w:rStyle w:val="normaltextrun"/>
-          <w:rFonts w:ascii="Calibri" w:hAnsi="Calibri" w:cs="Calibri"/>
-          <w:b/>
-          <w:bCs/>
-          <w:lang w:val="cs-CZ"/>
-        </w:rPr>
-        <w:t>Media</w:t>
-      </w:r>
-      <w:r>
-        <w:rPr>
-          <w:rStyle w:val="eop"/>
-          <w:rFonts w:ascii="Calibri" w:hAnsi="Calibri" w:cs="Calibri"/>
-          <w:lang w:val="en-US"/>
-        </w:rPr>
-        <w:t> </w:t>
-      </w:r>
-    </w:p>
-    <w:p>
-      <w:pPr>
-        <w:pStyle w:val="paragraph"/>
-        <w:spacing w:before="0" w:beforeAutospacing="0" w:after="0" w:afterAutospacing="0"/>
-        <w:textAlignment w:val="baseline"/>
-        <w:rPr>
-          <w:rFonts w:ascii="Segoe UI" w:hAnsi="Segoe UI" w:cs="Segoe UI"/>
-          <w:sz w:val="18"/>
-          <w:szCs w:val="18"/>
-          <w:lang w:val="en-US"/>
-        </w:rPr>
-      </w:pPr>
-      <w:r>
-        <w:rPr>
-          <w:rStyle w:val="normaltextrun"/>
-          <w:rFonts w:ascii="Calibri" w:hAnsi="Calibri" w:cs="Calibri"/>
-          <w:lang w:val="cs-CZ"/>
-        </w:rPr>
-        <w:t>Responsable Website, (social media instagram), desktop, mobile phones, tablets</w:t>
-      </w:r>
-      <w:r>
-        <w:rPr>
-          <w:rStyle w:val="eop"/>
-          <w:rFonts w:ascii="Calibri" w:hAnsi="Calibri" w:cs="Calibri"/>
-          <w:lang w:val="en-US"/>
-        </w:rPr>
-        <w:t> </w:t>
-      </w:r>
-    </w:p>
-    <w:p>
-      <w:pPr>
-        <w:pStyle w:val="paragraph"/>
-        <w:spacing w:before="0" w:beforeAutospacing="0" w:after="0" w:afterAutospacing="0"/>
-        <w:textAlignment w:val="baseline"/>
-        <w:rPr>
-          <w:rFonts w:ascii="Segoe UI" w:hAnsi="Segoe UI" w:cs="Segoe UI"/>
-          <w:sz w:val="18"/>
-          <w:szCs w:val="18"/>
-          <w:lang w:val="en-US"/>
-        </w:rPr>
-      </w:pPr>
-      <w:r>
-        <w:rPr>
-          <w:rStyle w:val="eop"/>
-          <w:rFonts w:ascii="Calibri" w:hAnsi="Calibri" w:cs="Calibri"/>
-          <w:lang w:val="en-US"/>
-        </w:rPr>
-        <w:t> </w:t>
-      </w:r>
-    </w:p>
-    <w:p>
-      <w:pPr>
-        <w:pStyle w:val="paragraph"/>
-        <w:spacing w:before="0" w:beforeAutospacing="0" w:after="0" w:afterAutospacing="0"/>
-        <w:textAlignment w:val="baseline"/>
-        <w:rPr>
-          <w:rFonts w:ascii="Segoe UI" w:hAnsi="Segoe UI" w:cs="Segoe UI"/>
-          <w:sz w:val="18"/>
-          <w:szCs w:val="18"/>
-          <w:lang w:val="en-US"/>
-        </w:rPr>
-      </w:pPr>
-      <w:r>
-        <w:rPr>
-          <w:rStyle w:val="normaltextrun"/>
-          <w:rFonts w:ascii="Calibri" w:hAnsi="Calibri" w:cs="Calibri"/>
-          <w:b/>
-          <w:bCs/>
-          <w:lang w:val="cs-CZ"/>
-        </w:rPr>
-        <w:t>Situation</w:t>
-      </w:r>
-      <w:r>
-        <w:rPr>
-          <w:rStyle w:val="eop"/>
-          <w:rFonts w:ascii="Calibri" w:hAnsi="Calibri" w:cs="Calibri"/>
-          <w:lang w:val="en-US"/>
-        </w:rPr>
-        <w:t> </w:t>
-      </w:r>
-    </w:p>
-    <w:p>
-      <w:pPr>
-        <w:pStyle w:val="paragraph"/>
-        <w:spacing w:before="0" w:beforeAutospacing="0" w:after="0" w:afterAutospacing="0"/>
-        <w:textAlignment w:val="baseline"/>
-        <w:rPr>
-          <w:rFonts w:ascii="Segoe UI" w:hAnsi="Segoe UI" w:cs="Segoe UI"/>
-          <w:sz w:val="18"/>
-          <w:szCs w:val="18"/>
-          <w:lang w:val="en-US"/>
-        </w:rPr>
-      </w:pPr>
-      <w:r>
-        <w:rPr>
-          <w:rStyle w:val="normaltextrun"/>
-          <w:rFonts w:ascii="Calibri" w:hAnsi="Calibri" w:cs="Calibri"/>
-          <w:lang w:val="cs-CZ"/>
-        </w:rPr>
-        <w:t>+</w:t>
-      </w:r>
-      <w:r>
-        <w:rPr>
-          <w:rStyle w:val="tabchar"/>
-          <w:rFonts w:ascii="Calibri" w:hAnsi="Calibri" w:cs="Calibri"/>
-          <w:lang w:val="en-US"/>
-        </w:rPr>
-        <w:tab/>
-      </w:r>
-      <w:r>
-        <w:rPr>
-          <w:rStyle w:val="normaltextrun"/>
-          <w:rFonts w:ascii="Calibri" w:hAnsi="Calibri" w:cs="Calibri"/>
-          <w:lang w:val="en-US"/>
-        </w:rPr>
-        <w:t>advertisement , SEO, clear IA, connection to social media,</w:t>
-      </w:r>
-      <w:r>
-        <w:rPr>
-          <w:rStyle w:val="eop"/>
-          <w:rFonts w:ascii="Calibri" w:hAnsi="Calibri" w:cs="Calibri"/>
-          <w:lang w:val="en-US"/>
-        </w:rPr>
-        <w:t> </w:t>
-      </w:r>
-    </w:p>
-    <w:p>
-      <w:pPr>
-        <w:pStyle w:val="paragraph"/>
-        <w:numPr>
-          <w:ilvl w:val="0"/>
-          <w:numId w:val="31"/>
-        </w:numPr>
-        <w:spacing w:before="0" w:beforeAutospacing="0" w:after="0" w:afterAutospacing="0"/>
-        <w:ind w:left="1080" w:firstLine="0"/>
-        <w:textAlignment w:val="baseline"/>
-        <w:rPr>
-          <w:rFonts w:ascii="Calibri" w:hAnsi="Calibri" w:cs="Calibri"/>
-          <w:lang w:val="en-US"/>
-        </w:rPr>
-      </w:pPr>
-      <w:r>
-        <w:rPr>
-          <w:rStyle w:val="normaltextrun"/>
-          <w:rFonts w:ascii="Calibri" w:hAnsi="Calibri" w:cs="Calibri"/>
-          <w:lang w:val="cs-CZ"/>
-        </w:rPr>
-        <w:t>No internet connection, poor internet connection</w:t>
-      </w:r>
-      <w:r>
-        <w:rPr>
-          <w:rStyle w:val="eop"/>
-          <w:rFonts w:ascii="Calibri" w:hAnsi="Calibri" w:cs="Calibri"/>
-          <w:lang w:val="en-US"/>
-        </w:rPr>
-        <w:t> </w:t>
-      </w:r>
-    </w:p>
-    <w:p>
-      <w:pPr>
-        <w:pStyle w:val="paragraph"/>
-        <w:spacing w:before="0" w:beforeAutospacing="0" w:after="0" w:afterAutospacing="0"/>
-        <w:textAlignment w:val="baseline"/>
-        <w:rPr>
-          <w:rFonts w:ascii="Segoe UI" w:hAnsi="Segoe UI" w:cs="Segoe UI"/>
-          <w:sz w:val="18"/>
-          <w:szCs w:val="18"/>
-          <w:lang w:val="en-US"/>
-        </w:rPr>
-      </w:pPr>
-      <w:r>
-        <w:rPr>
-          <w:rStyle w:val="eop"/>
-          <w:rFonts w:ascii="Calibri" w:hAnsi="Calibri" w:cs="Calibri"/>
-          <w:lang w:val="en-US"/>
-        </w:rPr>
-        <w:t> </w:t>
-      </w:r>
-    </w:p>
-    <w:p>
-      <w:pPr>
-        <w:pStyle w:val="paragraph"/>
-        <w:spacing w:before="0" w:beforeAutospacing="0" w:after="0" w:afterAutospacing="0"/>
-        <w:textAlignment w:val="baseline"/>
-        <w:rPr>
-          <w:rFonts w:ascii="Segoe UI" w:hAnsi="Segoe UI" w:cs="Segoe UI"/>
-          <w:sz w:val="18"/>
-          <w:szCs w:val="18"/>
-          <w:lang w:val="en-US"/>
-        </w:rPr>
-      </w:pPr>
-      <w:r>
-        <w:rPr>
-          <w:rStyle w:val="normaltextrun"/>
-          <w:rFonts w:ascii="Calibri" w:hAnsi="Calibri" w:cs="Calibri"/>
-          <w:b/>
-          <w:bCs/>
-          <w:lang w:val="cs-CZ"/>
-        </w:rPr>
-        <w:lastRenderedPageBreak/>
-        <w:t>Effect</w:t>
-      </w:r>
-      <w:r>
-        <w:rPr>
-          <w:rStyle w:val="eop"/>
-          <w:rFonts w:ascii="Calibri" w:hAnsi="Calibri" w:cs="Calibri"/>
-          <w:lang w:val="en-US"/>
-        </w:rPr>
-        <w:t> </w:t>
-      </w:r>
-    </w:p>
-    <w:p>
-      <w:pPr>
-        <w:pStyle w:val="paragraph"/>
-        <w:spacing w:before="0" w:beforeAutospacing="0" w:after="0" w:afterAutospacing="0"/>
-        <w:textAlignment w:val="baseline"/>
-        <w:rPr>
-          <w:rFonts w:ascii="Segoe UI" w:hAnsi="Segoe UI" w:cs="Segoe UI"/>
-          <w:sz w:val="18"/>
-          <w:szCs w:val="18"/>
-          <w:lang w:val="en-US"/>
-        </w:rPr>
-      </w:pPr>
-      <w:r>
-        <w:rPr>
-          <w:rStyle w:val="normaltextrun"/>
-          <w:rFonts w:ascii="Calibri" w:hAnsi="Calibri" w:cs="Calibri"/>
-          <w:lang w:val="cs-CZ"/>
-        </w:rPr>
-        <w:t>To have loyal inverstors, who are willing to suport the company for long term growing and developping.</w:t>
-      </w:r>
-      <w:r>
-        <w:rPr>
-          <w:rStyle w:val="eop"/>
-          <w:rFonts w:ascii="Calibri" w:hAnsi="Calibri" w:cs="Calibri"/>
-          <w:lang w:val="en-US"/>
-        </w:rPr>
-        <w:t> </w:t>
-      </w:r>
-    </w:p>
-    <w:p>
-      <w:pPr>
-        <w:pStyle w:val="paragraph"/>
-        <w:spacing w:before="0" w:beforeAutospacing="0" w:after="0" w:afterAutospacing="0"/>
-        <w:textAlignment w:val="baseline"/>
-        <w:rPr>
-          <w:rFonts w:ascii="Segoe UI" w:hAnsi="Segoe UI" w:cs="Segoe UI"/>
-          <w:sz w:val="18"/>
-          <w:szCs w:val="18"/>
-          <w:lang w:val="en-US"/>
-        </w:rPr>
-      </w:pPr>
-      <w:r>
-        <w:rPr>
-          <w:rStyle w:val="normaltextrun"/>
-          <w:rFonts w:ascii="Calibri" w:hAnsi="Calibri" w:cs="Calibri"/>
-          <w:lang w:val="cs-CZ"/>
-        </w:rPr>
-        <w:t>To have stable and loyal customers and passiblities of finding more protential customers</w:t>
-      </w:r>
-      <w:r>
-        <w:rPr>
-          <w:rStyle w:val="eop"/>
-          <w:rFonts w:ascii="Calibri" w:hAnsi="Calibri" w:cs="Calibri"/>
-          <w:lang w:val="en-US"/>
-        </w:rPr>
-        <w:t> </w:t>
-      </w:r>
-    </w:p>
-    <w:p>
-      <w:pPr>
-        <w:pStyle w:val="paragraph"/>
-        <w:spacing w:before="0" w:beforeAutospacing="0" w:after="0" w:afterAutospacing="0"/>
-        <w:textAlignment w:val="baseline"/>
-        <w:rPr>
-          <w:rFonts w:ascii="Segoe UI" w:hAnsi="Segoe UI" w:cs="Segoe UI"/>
-          <w:sz w:val="18"/>
-          <w:szCs w:val="18"/>
-          <w:lang w:val="en-US"/>
-        </w:rPr>
-      </w:pPr>
-      <w:r>
-        <w:rPr>
-          <w:rStyle w:val="normaltextrun"/>
-          <w:rFonts w:ascii="Calibri" w:hAnsi="Calibri" w:cs="Calibri"/>
-          <w:lang w:val="cs-CZ"/>
-        </w:rPr>
-        <w:t>To have stable work enviroment, who are willing to grow together with company. </w:t>
-      </w:r>
-      <w:r>
-        <w:rPr>
-          <w:rStyle w:val="eop"/>
-          <w:rFonts w:ascii="Calibri" w:hAnsi="Calibri" w:cs="Calibri"/>
-          <w:lang w:val="en-US"/>
-        </w:rPr>
-        <w:t> </w:t>
-      </w:r>
-    </w:p>
-    <w:p>
-      <w:pPr>
-        <w:pStyle w:val="paragraph"/>
-        <w:spacing w:before="0" w:beforeAutospacing="0" w:after="0" w:afterAutospacing="0"/>
-        <w:ind w:left="60"/>
-        <w:textAlignment w:val="baseline"/>
-        <w:rPr>
-          <w:rFonts w:ascii="Segoe UI" w:hAnsi="Segoe UI" w:cs="Segoe UI"/>
-          <w:sz w:val="18"/>
-          <w:szCs w:val="18"/>
-          <w:lang w:val="en-US"/>
-        </w:rPr>
-      </w:pPr>
-      <w:r>
-        <w:rPr>
-          <w:rStyle w:val="eop"/>
-          <w:rFonts w:ascii="Calibri" w:hAnsi="Calibri" w:cs="Calibri"/>
-          <w:lang w:val="en-US"/>
-        </w:rPr>
-        <w:t> </w:t>
-      </w:r>
-    </w:p>
-    <w:p>
-      <w:pPr>
-        <w:pStyle w:val="paragraph"/>
-        <w:spacing w:before="0" w:beforeAutospacing="0" w:after="0" w:afterAutospacing="0"/>
-        <w:ind w:left="60"/>
-        <w:textAlignment w:val="baseline"/>
-        <w:rPr>
-          <w:rFonts w:ascii="Segoe UI" w:hAnsi="Segoe UI" w:cs="Segoe UI"/>
-          <w:sz w:val="18"/>
-          <w:szCs w:val="18"/>
-          <w:lang w:val="en-US"/>
-        </w:rPr>
-      </w:pPr>
-      <w:r>
-        <w:rPr>
-          <w:rStyle w:val="eop"/>
-          <w:rFonts w:ascii="Calibri" w:hAnsi="Calibri" w:cs="Calibri"/>
-          <w:lang w:val="en-US"/>
-        </w:rPr>
-        <w:t> </w:t>
-      </w:r>
-    </w:p>
-    <w:p>
-      <w:pPr>
-        <w:pStyle w:val="paragraph"/>
-        <w:spacing w:before="0" w:beforeAutospacing="0" w:after="0" w:afterAutospacing="0"/>
-        <w:ind w:left="60"/>
-        <w:textAlignment w:val="baseline"/>
-        <w:rPr>
-          <w:rFonts w:ascii="Segoe UI" w:hAnsi="Segoe UI" w:cs="Segoe UI"/>
-          <w:sz w:val="18"/>
-          <w:szCs w:val="18"/>
-          <w:lang w:val="en-US"/>
-        </w:rPr>
-      </w:pPr>
-      <w:r>
-        <w:rPr>
-          <w:rStyle w:val="eop"/>
-          <w:rFonts w:ascii="Calibri" w:hAnsi="Calibri" w:cs="Calibri"/>
-          <w:lang w:val="en-US"/>
-        </w:rPr>
-        <w:t> </w:t>
-      </w:r>
-    </w:p>
-    <w:p>
-      <w:pPr>
-        <w:pStyle w:val="paragraph"/>
-        <w:spacing w:before="0" w:beforeAutospacing="0" w:after="0" w:afterAutospacing="0"/>
-        <w:ind w:left="360"/>
-        <w:textAlignment w:val="baseline"/>
-        <w:rPr>
-          <w:rFonts w:ascii="Segoe UI" w:hAnsi="Segoe UI" w:cs="Segoe UI"/>
-          <w:sz w:val="18"/>
-          <w:szCs w:val="18"/>
-          <w:lang w:val="en-US"/>
-        </w:rPr>
-      </w:pPr>
-      <w:r>
-        <w:rPr>
-          <w:rStyle w:val="eop"/>
-          <w:rFonts w:ascii="Calibri" w:hAnsi="Calibri" w:cs="Calibri"/>
-          <w:lang w:val="en-US"/>
-        </w:rPr>
-        <w:t> </w:t>
-      </w:r>
-    </w:p>
-    <w:p>
-      <w:pPr>
-        <w:rPr>
+        <w:rPr>
+          <w:color w:val="FF0000"/>
+          <w:lang w:val="en-US"/>
+        </w:rPr>
+      </w:pPr>
+      <w:r>
+        <w:rPr>
+          <w:color w:val="FF0000"/>
+          <w:lang w:val="en-US"/>
+        </w:rPr>
+        <w:t xml:space="preserve">Questionnaire </w:t>
+      </w:r>
+    </w:p>
+    <w:p>
+      <w:pPr>
+        <w:rPr>
+          <w:color w:val="FF0000"/>
+          <w:lang w:val="en-US"/>
+        </w:rPr>
+      </w:pPr>
+    </w:p>
+    <w:p>
+      <w:pPr>
+        <w:rPr>
+          <w:color w:val="FF0000"/>
+          <w:lang w:val="en-US"/>
+        </w:rPr>
+      </w:pPr>
+      <w:r>
+        <w:rPr>
+          <w:color w:val="FF0000"/>
+          <w:lang w:val="en-US"/>
+        </w:rPr>
+        <w:t>Persona</w:t>
+      </w:r>
+    </w:p>
+    <w:p>
+      <w:pPr>
+        <w:rPr>
+          <w:color w:val="FF0000"/>
+          <w:lang w:val="en-US"/>
+        </w:rPr>
+      </w:pPr>
+    </w:p>
+    <w:p>
+      <w:pPr>
+        <w:pStyle w:val="Overskrift3"/>
+        <w:rPr>
+          <w:rFonts w:asciiTheme="minorHAnsi" w:eastAsiaTheme="minorEastAsia" w:hAnsiTheme="minorHAnsi" w:cstheme="minorBidi"/>
+          <w:color w:val="FF0000"/>
+          <w:sz w:val="22"/>
+          <w:szCs w:val="22"/>
+          <w:lang w:val="en-US" w:eastAsia="zh-CN" w:bidi="ar-SA"/>
+        </w:rPr>
+      </w:pPr>
+      <w:bookmarkStart w:id="1" w:name="_Toc84793882"/>
+      <w:r>
+        <w:rPr>
+          <w:rFonts w:asciiTheme="minorHAnsi" w:eastAsiaTheme="minorEastAsia" w:hAnsiTheme="minorHAnsi" w:cstheme="minorBidi"/>
+          <w:color w:val="FF0000"/>
+          <w:sz w:val="22"/>
+          <w:szCs w:val="22"/>
+          <w:lang w:val="en-US" w:eastAsia="zh-CN" w:bidi="ar-SA"/>
+        </w:rPr>
+        <w:t>Mood board</w:t>
+      </w:r>
+      <w:bookmarkEnd w:id="1"/>
+    </w:p>
+    <w:p>
+      <w:pPr>
+        <w:rPr>
+          <w:color w:val="FF0000"/>
+          <w:lang w:val="en-US"/>
+        </w:rPr>
+      </w:pPr>
+    </w:p>
+    <w:p>
+      <w:pPr>
+        <w:rPr>
+          <w:color w:val="FF0000"/>
+          <w:lang w:val="en-US"/>
+        </w:rPr>
+      </w:pPr>
+      <w:r>
+        <w:rPr>
+          <w:color w:val="FF0000"/>
+          <w:lang w:val="en-US"/>
+        </w:rPr>
+        <w:t xml:space="preserve">Design manual </w:t>
+      </w:r>
+    </w:p>
+    <w:p>
+      <w:pPr>
+        <w:rPr>
+          <w:color w:val="FF0000"/>
+          <w:lang w:val="en-US"/>
+        </w:rPr>
+      </w:pPr>
+    </w:p>
+    <w:p>
+      <w:pPr>
+        <w:rPr>
+          <w:color w:val="FF0000"/>
           <w:lang w:val="en-US"/>
         </w:rPr>
       </w:pPr>
@@ -3310,7 +4083,7 @@
   <w:abstractNum w:abstractNumId="7" w15:restartNumberingAfterBreak="0">
     <w:nsid w:val="27A35383"/>
     <w:multiLevelType w:val="multilevel"/>
-    <w:tmpl w:val="FB047EAE"/>
+    <w:tmpl w:val="2C622716"/>
     <w:lvl w:ilvl="0">
       <w:start w:val="6"/>
       <w:numFmt w:val="lowerLetter"/>
@@ -3323,17 +4096,17 @@
         <w:ind w:left="720" w:hanging="360"/>
       </w:pPr>
     </w:lvl>
-    <w:lvl w:ilvl="1" w:tentative="1">
-      <w:start w:val="1"/>
-      <w:numFmt w:val="lowerLetter"/>
+    <w:lvl w:ilvl="1">
+      <w:start w:val="1"/>
+      <w:numFmt w:val="decimal"/>
       <w:lvlText w:val="%2."/>
       <w:lvlJc w:val="left"/>
       <w:pPr>
-        <w:tabs>
-          <w:tab w:val="num" w:pos="1440"/>
-        </w:tabs>
         <w:ind w:left="1440" w:hanging="360"/>
       </w:pPr>
+      <w:rPr>
+        <w:rFonts w:hint="default"/>
+      </w:rPr>
     </w:lvl>
     <w:lvl w:ilvl="2" w:tentative="1">
       <w:start w:val="1"/>
@@ -6550,6 +7323,51 @@
     <w:name w:val="Normal"/>
     <w:qFormat/>
   </w:style>
+  <w:style w:type="paragraph" w:styleId="Overskrift1">
+    <w:name w:val="heading 1"/>
+    <w:basedOn w:val="Normal"/>
+    <w:next w:val="Normal"/>
+    <w:link w:val="Overskrift1Tegn"/>
+    <w:uiPriority w:val="9"/>
+    <w:qFormat/>
+    <w:rsid w:val="002909E2"/>
+    <w:pPr>
+      <w:keepNext/>
+      <w:keepLines/>
+      <w:spacing w:before="240" w:after="0"/>
+      <w:outlineLvl w:val="0"/>
+    </w:pPr>
+    <w:rPr>
+      <w:rFonts w:asciiTheme="majorHAnsi" w:eastAsiaTheme="majorEastAsia" w:hAnsiTheme="majorHAnsi" w:cstheme="majorBidi"/>
+      <w:color w:val="2F5496" w:themeColor="accent1" w:themeShade="BF"/>
+      <w:sz w:val="32"/>
+      <w:szCs w:val="40"/>
+      <w:lang w:eastAsia="en-US" w:bidi="bn-BD"/>
+    </w:rPr>
+  </w:style>
+  <w:style w:type="paragraph" w:styleId="Overskrift3">
+    <w:name w:val="heading 3"/>
+    <w:basedOn w:val="Normal"/>
+    <w:next w:val="Normal"/>
+    <w:link w:val="Overskrift3Tegn"/>
+    <w:uiPriority w:val="9"/>
+    <w:unhideWhenUsed/>
+    <w:qFormat/>
+    <w:rsid w:val="00806D66"/>
+    <w:pPr>
+      <w:keepNext/>
+      <w:keepLines/>
+      <w:spacing w:before="40" w:after="0"/>
+      <w:outlineLvl w:val="2"/>
+    </w:pPr>
+    <w:rPr>
+      <w:rFonts w:asciiTheme="majorHAnsi" w:eastAsiaTheme="majorEastAsia" w:hAnsiTheme="majorHAnsi" w:cstheme="majorBidi"/>
+      <w:color w:val="1F3763" w:themeColor="accent1" w:themeShade="7F"/>
+      <w:sz w:val="24"/>
+      <w:szCs w:val="30"/>
+      <w:lang w:eastAsia="en-US" w:bidi="bn-BD"/>
+    </w:rPr>
+  </w:style>
   <w:style w:type="character" w:default="1" w:styleId="Standardskrifttypeiafsnit">
     <w:name w:val="Default Paragraph Font"/>
     <w:uiPriority w:val="1"/>
@@ -6604,6 +7422,57 @@
     <w:name w:val="tabchar"/>
     <w:basedOn w:val="Standardskrifttypeiafsnit"/>
     <w:rsid w:val="00D51B8B"/>
+  </w:style>
+  <w:style w:type="character" w:customStyle="1" w:styleId="Overskrift1Tegn">
+    <w:name w:val="Overskrift 1 Tegn"/>
+    <w:basedOn w:val="Standardskrifttypeiafsnit"/>
+    <w:link w:val="Overskrift1"/>
+    <w:uiPriority w:val="9"/>
+    <w:rsid w:val="002909E2"/>
+    <w:rPr>
+      <w:rFonts w:asciiTheme="majorHAnsi" w:eastAsiaTheme="majorEastAsia" w:hAnsiTheme="majorHAnsi" w:cstheme="majorBidi"/>
+      <w:color w:val="2F5496" w:themeColor="accent1" w:themeShade="BF"/>
+      <w:sz w:val="32"/>
+      <w:szCs w:val="40"/>
+      <w:lang w:eastAsia="en-US" w:bidi="bn-BD"/>
+    </w:rPr>
+  </w:style>
+  <w:style w:type="character" w:customStyle="1" w:styleId="Overskrift3Tegn">
+    <w:name w:val="Overskrift 3 Tegn"/>
+    <w:basedOn w:val="Standardskrifttypeiafsnit"/>
+    <w:link w:val="Overskrift3"/>
+    <w:uiPriority w:val="9"/>
+    <w:rsid w:val="00806D66"/>
+    <w:rPr>
+      <w:rFonts w:asciiTheme="majorHAnsi" w:eastAsiaTheme="majorEastAsia" w:hAnsiTheme="majorHAnsi" w:cstheme="majorBidi"/>
+      <w:color w:val="1F3763" w:themeColor="accent1" w:themeShade="7F"/>
+      <w:sz w:val="24"/>
+      <w:szCs w:val="30"/>
+      <w:lang w:eastAsia="en-US" w:bidi="bn-BD"/>
+    </w:rPr>
+  </w:style>
+  <w:style w:type="character" w:styleId="Hyperlink">
+    <w:name w:val="Hyperlink"/>
+    <w:basedOn w:val="Standardskrifttypeiafsnit"/>
+    <w:uiPriority w:val="99"/>
+    <w:unhideWhenUsed/>
+    <w:rsid w:val="00B64B97"/>
+    <w:rPr>
+      <w:color w:val="0563C1" w:themeColor="hyperlink"/>
+      <w:u w:val="single"/>
+    </w:rPr>
+  </w:style>
+  <w:style w:type="character" w:styleId="Ulstomtale">
+    <w:name w:val="Unresolved Mention"/>
+    <w:basedOn w:val="Standardskrifttypeiafsnit"/>
+    <w:uiPriority w:val="99"/>
+    <w:semiHidden/>
+    <w:unhideWhenUsed/>
+    <w:rsid w:val="00B64B97"/>
+    <w:rPr>
+      <w:color w:val="605E5C"/>
+      <w:shd w:val="clear" w:color="auto" w:fill="E1DFDD"/>
+    </w:rPr>
   </w:style>
 </w:styles>
 </file>

</xml_diff>